<commit_message>
fix: change some modules
</commit_message>
<xml_diff>
--- a/Employee_Sentiment_Analysis_Report.docx
+++ b/Employee_Sentiment_Analysis_Report.docx
@@ -11,37 +11,50 @@
       </w:r>
     </w:p>
     <w:p>
-      <w:pPr>
-        <w:pStyle w:val="Heading1"/>
-      </w:pPr>
-      <w:r>
-        <w:t>Approach and Methodology</w:t>
+      <w:r>
+        <w:t>This project involves analyzing an unlabeled dataset of employee messages to assess sentiment and engagement. The task is to work from raw data and derive insights using natural language processing (NLP) and statistical analysis techniques. The project is divided into several distinct tasks, each focusing on a different aspect of data analysis and</w:t>
+      </w:r>
+      <w:r>
+        <w:t xml:space="preserve"> </w:t>
+      </w:r>
+      <w:r>
+        <w:t>model development.</w:t>
       </w:r>
     </w:p>
     <w:p>
-      <w:r>
-        <w:t xml:space="preserve">This section describes the approach taken in the analysis. The methodology involves </w:t>
-      </w:r>
-      <w:r>
-        <w:t xml:space="preserve">setup and data collection, and specific tasks including: sentiment labeling, </w:t>
-      </w:r>
-      <w:r>
-        <w:t xml:space="preserve">exploratory data analysis (EDA), sentiment scoring of employee emails, ranking employees based on sentiment </w:t>
-      </w:r>
-      <w:r>
-        <w:t>scores, identifying flight risk, and building a predictive model.</w:t>
-      </w:r>
-      <w:r>
-        <w:t xml:space="preserve"> In the setup and data collection phase, a module was created to automate the dataset file downloading process, but due to authentication access, it was unsuccessful. Future works will try to fix this module.</w:t>
-      </w:r>
+      <w:pPr>
+        <w:pStyle w:val="Heading1"/>
+      </w:pPr>
+      <w:r>
+        <w:t>Approach and Methodology</w:t>
+      </w:r>
+      <w:bookmarkStart w:id="0" w:name="_GoBack"/>
+      <w:bookmarkEnd w:id="0"/>
     </w:p>
     <w:p>
       <w:r>
-        <w:t>The dataset includes 2191 records with 4 columns. The “Subject” column contains the subject of each email, the “body” column contains the message, “date” contains the date sent and “from” contains the sender.</w:t>
+        <w:t xml:space="preserve">This section describes the approach taken in the analysis. The methodology involves </w:t>
+      </w:r>
+      <w:r>
+        <w:t xml:space="preserve">setup and data collection, and specific tasks including: sentiment labeling, </w:t>
+      </w:r>
+      <w:r>
+        <w:t>exploratory data analysis (EDA), sentiment scoring of employee emails, ranking employees based on sentiment scores, identifying flight risk, and building a predictive model.</w:t>
+      </w:r>
+      <w:r>
+        <w:t xml:space="preserve"> In the setup and data collection phase, a module was created to automate the dataset file downloading process, but due to authentication access, it was unsuccessful. Future works will try to fix this module.</w:t>
       </w:r>
     </w:p>
     <w:p>
       <w:r>
+        <w:t>The dataset includes 2191 records with 4 columns. The “Subject” column contains the subject of each email, the “body” column contains the message, “date” contains the date sent and “from” contains the sender.</w:t>
+      </w:r>
+    </w:p>
+    <w:p>
+      <w:r>
+        <w:rPr>
+          <w:noProof/>
+        </w:rPr>
         <w:drawing>
           <wp:inline distT="0" distB="0" distL="0" distR="0" wp14:anchorId="7BBA6609" wp14:editId="1C35FA1E">
             <wp:extent cx="5486400" cy="2665730"/>
@@ -102,6 +115,7 @@
         <w:ind w:left="426"/>
       </w:pPr>
       <w:r>
+        <w:lastRenderedPageBreak/>
         <w:t>Sentiment Labeling</w:t>
       </w:r>
     </w:p>
@@ -113,10 +127,7 @@
         <w:t>Objective:</w:t>
       </w:r>
       <w:r>
-        <w:t xml:space="preserve"> </w:t>
-      </w:r>
-      <w:r>
-        <w:t>Label each employee message with one of three sentiment categories: Positive, Negative, or Neutral.</w:t>
+        <w:t xml:space="preserve"> Label each employee message with one of three sentiment categories: Positive, Negative, or Neutral.</w:t>
       </w:r>
     </w:p>
     <w:p>
@@ -182,7 +193,6 @@
         <w:rPr>
           <w:rFonts w:eastAsia="Times New Roman" w:cs="Times New Roman"/>
         </w:rPr>
-        <w:lastRenderedPageBreak/>
         <w:t>The transformers library was successfully installed, and a sentiment analysis pipeline using the distilbert-base-uncased-finetuned-sst-2-english model was set up.</w:t>
       </w:r>
     </w:p>
@@ -326,6 +336,7 @@
       </w:pPr>
       <w:r>
         <w:rPr>
+          <w:noProof/>
           <w:color w:val="000000"/>
         </w:rPr>
         <w:drawing>
@@ -416,16 +427,7 @@
           <w:sz w:val="22"/>
           <w:szCs w:val="22"/>
         </w:rPr>
-        <w:t xml:space="preserve"> </w:t>
-      </w:r>
-      <w:r>
-        <w:rPr>
-          <w:rFonts w:asciiTheme="minorHAnsi" w:hAnsiTheme="minorHAnsi"/>
-          <w:color w:val="000000"/>
-          <w:sz w:val="22"/>
-          <w:szCs w:val="22"/>
-        </w:rPr>
-        <w:t>Understand the structure, distribution, and trends in the dataset through thorough exploration.</w:t>
+        <w:t xml:space="preserve"> Understand the structure, distribution, and trends in the dataset through thorough exploration.</w:t>
       </w:r>
     </w:p>
     <w:p>
@@ -455,16 +457,7 @@
           <w:sz w:val="22"/>
           <w:szCs w:val="22"/>
         </w:rPr>
-        <w:t xml:space="preserve">: </w:t>
-      </w:r>
-      <w:r>
-        <w:rPr>
-          <w:rFonts w:asciiTheme="minorHAnsi" w:hAnsiTheme="minorHAnsi"/>
-          <w:color w:val="000000"/>
-          <w:sz w:val="22"/>
-          <w:szCs w:val="22"/>
-        </w:rPr>
-        <w:t xml:space="preserve">Perform exploratory data analysis (EDA) on the provided </w:t>
+        <w:t xml:space="preserve">: Perform exploratory data analysis (EDA) on the provided </w:t>
       </w:r>
       <w:proofErr w:type="spellStart"/>
       <w:r>
@@ -591,10 +584,18 @@
         <w:t xml:space="preserve"> The dataset is imbalanced, there </w:t>
       </w:r>
       <w:r>
-        <w:t>are 1191 records being labeled “Negative”, 1000 being labeled “Positive” and none labeled “Neutral”</w:t>
-      </w:r>
-      <w:r>
-        <w:t xml:space="preserve">. </w:t>
+        <w:t>are</w:t>
+      </w:r>
+      <w:r>
+        <w:t xml:space="preserve"> </w:t>
+      </w:r>
+      <w:r>
+        <w:rPr>
+          <w:rFonts w:cs="Arial"/>
+          <w:color w:val="1F1F1F"/>
+          <w:shd w:val="clear" w:color="auto" w:fill="FFFFFF"/>
+        </w:rPr>
+        <w:t xml:space="preserve">270 records being labeled 'Negative', 1218 being labeled 'Positive' and 703 labeled 'Neutral'. </w:t>
       </w:r>
       <w:r>
         <w:t xml:space="preserve">The </w:t>
@@ -614,8 +615,8 @@
         <w:lastRenderedPageBreak/>
         <w:drawing>
           <wp:inline distT="0" distB="0" distL="0" distR="0" wp14:anchorId="189744BE" wp14:editId="7E34E07F">
-            <wp:extent cx="5029200" cy="3755985"/>
-            <wp:effectExtent l="0" t="0" r="0" b="0"/>
+            <wp:extent cx="5007980" cy="3755985"/>
+            <wp:effectExtent l="0" t="0" r="2540" b="0"/>
             <wp:docPr id="21" name="Picture 21"/>
             <wp:cNvGraphicFramePr>
               <a:graphicFrameLocks xmlns:a="http://schemas.openxmlformats.org/drawingml/2006/main" noChangeAspect="1"/>
@@ -628,7 +629,13 @@
                     <pic:cNvPicPr/>
                   </pic:nvPicPr>
                   <pic:blipFill>
-                    <a:blip r:embed="rId8"/>
+                    <a:blip r:embed="rId8">
+                      <a:extLst>
+                        <a:ext uri="{28A0092B-C50C-407E-A947-70E740481C1C}">
+                          <a14:useLocalDpi xmlns:a14="http://schemas.microsoft.com/office/drawing/2010/main" val="0"/>
+                        </a:ext>
+                      </a:extLst>
+                    </a:blip>
                     <a:stretch>
                       <a:fillRect/>
                     </a:stretch>
@@ -636,7 +643,7 @@
                   <pic:spPr>
                     <a:xfrm>
                       <a:off x="0" y="0"/>
-                      <a:ext cx="5029200" cy="3755985"/>
+                      <a:ext cx="5007980" cy="3755985"/>
                     </a:xfrm>
                     <a:prstGeom prst="rect">
                       <a:avLst/>
@@ -682,10 +689,10 @@
         <w:t>Sentiment distribution over time shows fluctuations in the number of emails per sentiment category across different years.</w:t>
       </w:r>
       <w:r>
-        <w:t xml:space="preserve"> The number of emails labeled “Negative” decreased while that of “Positive”</w:t>
-      </w:r>
-      <w:r>
-        <w:t xml:space="preserve"> increased slightly.</w:t>
+        <w:t xml:space="preserve"> </w:t>
+      </w:r>
+      <w:r>
+        <w:t>The number of emails labeled 'Negative' and 'Neutral ' decreased slightly while that of 'Positive' increased.</w:t>
       </w:r>
     </w:p>
     <w:p>
@@ -698,7 +705,7 @@
         </w:rPr>
         <w:drawing>
           <wp:inline distT="0" distB="0" distL="0" distR="0" wp14:anchorId="6B9AB3E7" wp14:editId="28F48773">
-            <wp:extent cx="5029200" cy="2495566"/>
+            <wp:extent cx="4991132" cy="2495566"/>
             <wp:effectExtent l="0" t="0" r="0" b="0"/>
             <wp:docPr id="22" name="Picture 22"/>
             <wp:cNvGraphicFramePr>
@@ -712,7 +719,13 @@
                     <pic:cNvPicPr/>
                   </pic:nvPicPr>
                   <pic:blipFill>
-                    <a:blip r:embed="rId9"/>
+                    <a:blip r:embed="rId9">
+                      <a:extLst>
+                        <a:ext uri="{28A0092B-C50C-407E-A947-70E740481C1C}">
+                          <a14:useLocalDpi xmlns:a14="http://schemas.microsoft.com/office/drawing/2010/main" val="0"/>
+                        </a:ext>
+                      </a:extLst>
+                    </a:blip>
                     <a:stretch>
                       <a:fillRect/>
                     </a:stretch>
@@ -720,7 +733,7 @@
                   <pic:spPr>
                     <a:xfrm>
                       <a:off x="0" y="0"/>
-                      <a:ext cx="5029200" cy="2495566"/>
+                      <a:ext cx="4991132" cy="2495566"/>
                     </a:xfrm>
                     <a:prstGeom prst="rect">
                       <a:avLst/>
@@ -777,7 +790,7 @@
         <w:lastRenderedPageBreak/>
         <w:drawing>
           <wp:inline distT="0" distB="0" distL="0" distR="0" wp14:anchorId="4ABBDC39" wp14:editId="23FC4310">
-            <wp:extent cx="5029200" cy="3012414"/>
+            <wp:extent cx="5020689" cy="3012414"/>
             <wp:effectExtent l="0" t="0" r="0" b="0"/>
             <wp:docPr id="23" name="Picture 23"/>
             <wp:cNvGraphicFramePr>
@@ -791,7 +804,13 @@
                     <pic:cNvPicPr/>
                   </pic:nvPicPr>
                   <pic:blipFill>
-                    <a:blip r:embed="rId10"/>
+                    <a:blip r:embed="rId10">
+                      <a:extLst>
+                        <a:ext uri="{28A0092B-C50C-407E-A947-70E740481C1C}">
+                          <a14:useLocalDpi xmlns:a14="http://schemas.microsoft.com/office/drawing/2010/main" val="0"/>
+                        </a:ext>
+                      </a:extLst>
+                    </a:blip>
                     <a:stretch>
                       <a:fillRect/>
                     </a:stretch>
@@ -799,7 +818,7 @@
                   <pic:spPr>
                     <a:xfrm>
                       <a:off x="0" y="0"/>
-                      <a:ext cx="5029200" cy="3012414"/>
+                      <a:ext cx="5020689" cy="3012414"/>
                     </a:xfrm>
                     <a:prstGeom prst="rect">
                       <a:avLst/>
@@ -839,7 +858,15 @@
         <w:t xml:space="preserve">Frequent subjects </w:t>
       </w:r>
       <w:r>
-        <w:t>for negative sentiment include "(No Subject)" and "Re:", along with specific topics like "Master Power Contracts".</w:t>
+        <w:t>for negative sentiment include "(No Subject)" and "Re:", along with specific topics like "</w:t>
+      </w:r>
+      <w:proofErr w:type="spellStart"/>
+      <w:r>
+        <w:t>TradersNews</w:t>
+      </w:r>
+      <w:proofErr w:type="spellEnd"/>
+      <w:r>
+        <w:t>".</w:t>
       </w:r>
     </w:p>
     <w:p>
@@ -852,7 +879,7 @@
         </w:rPr>
         <w:drawing>
           <wp:inline distT="0" distB="0" distL="0" distR="0" wp14:anchorId="4F8EEBE4" wp14:editId="38FC665E">
-            <wp:extent cx="5029200" cy="3000231"/>
+            <wp:extent cx="5000384" cy="3000231"/>
             <wp:effectExtent l="0" t="0" r="0" b="0"/>
             <wp:docPr id="24" name="Picture 24"/>
             <wp:cNvGraphicFramePr>
@@ -866,7 +893,13 @@
                     <pic:cNvPicPr/>
                   </pic:nvPicPr>
                   <pic:blipFill>
-                    <a:blip r:embed="rId11"/>
+                    <a:blip r:embed="rId11">
+                      <a:extLst>
+                        <a:ext uri="{28A0092B-C50C-407E-A947-70E740481C1C}">
+                          <a14:useLocalDpi xmlns:a14="http://schemas.microsoft.com/office/drawing/2010/main" val="0"/>
+                        </a:ext>
+                      </a:extLst>
+                    </a:blip>
                     <a:stretch>
                       <a:fillRect/>
                     </a:stretch>
@@ -874,7 +907,7 @@
                   <pic:spPr>
                     <a:xfrm>
                       <a:off x="0" y="0"/>
-                      <a:ext cx="5029200" cy="3000231"/>
+                      <a:ext cx="5000384" cy="3000231"/>
                     </a:xfrm>
                     <a:prstGeom prst="rect">
                       <a:avLst/>
@@ -904,8 +937,6 @@
         <w:pStyle w:val="ListParagraph"/>
         <w:ind w:firstLine="556"/>
       </w:pPr>
-      <w:bookmarkStart w:id="0" w:name="_GoBack"/>
-      <w:bookmarkEnd w:id="0"/>
     </w:p>
     <w:p>
       <w:pPr>
@@ -919,7 +950,13 @@
         <w:t xml:space="preserve">Frequent subjects </w:t>
       </w:r>
       <w:r>
-        <w:t>for positive sentiment also include "(No Subject)" and "Re:", but also positive indicators like "Congratulations".</w:t>
+        <w:t>for positive sentiment also include "(No Subject)" and "Re:", but also positive indicators like "</w:t>
+      </w:r>
+      <w:r>
+        <w:t>Interview Schedule</w:t>
+      </w:r>
+      <w:r>
+        <w:t>".</w:t>
       </w:r>
     </w:p>
     <w:p>
@@ -933,7 +970,7 @@
         <w:lastRenderedPageBreak/>
         <w:drawing>
           <wp:inline distT="0" distB="0" distL="0" distR="0" wp14:anchorId="039A5F7C" wp14:editId="544DCD05">
-            <wp:extent cx="5029200" cy="3000231"/>
+            <wp:extent cx="5000384" cy="3000231"/>
             <wp:effectExtent l="0" t="0" r="0" b="0"/>
             <wp:docPr id="25" name="Picture 25"/>
             <wp:cNvGraphicFramePr>
@@ -947,7 +984,13 @@
                     <pic:cNvPicPr/>
                   </pic:nvPicPr>
                   <pic:blipFill>
-                    <a:blip r:embed="rId12"/>
+                    <a:blip r:embed="rId12">
+                      <a:extLst>
+                        <a:ext uri="{28A0092B-C50C-407E-A947-70E740481C1C}">
+                          <a14:useLocalDpi xmlns:a14="http://schemas.microsoft.com/office/drawing/2010/main" val="0"/>
+                        </a:ext>
+                      </a:extLst>
+                    </a:blip>
                     <a:stretch>
                       <a:fillRect/>
                     </a:stretch>
@@ -955,7 +998,7 @@
                   <pic:spPr>
                     <a:xfrm>
                       <a:off x="0" y="0"/>
-                      <a:ext cx="5029200" cy="3000231"/>
+                      <a:ext cx="5000384" cy="3000231"/>
                     </a:xfrm>
                     <a:prstGeom prst="rect">
                       <a:avLst/>
@@ -974,17 +1017,110 @@
         <w:ind w:firstLine="556"/>
       </w:pPr>
       <w:r>
-        <w:t>Figure 7</w:t>
+        <w:t>Figure 7: Top 5 most frequent subjects for emails with positive sentiment</w:t>
+      </w:r>
+    </w:p>
+    <w:p>
+      <w:pPr>
+        <w:pStyle w:val="ListParagraph"/>
+        <w:ind w:firstLine="556"/>
+      </w:pPr>
+    </w:p>
+    <w:p>
+      <w:pPr>
+        <w:pStyle w:val="ListParagraph"/>
+        <w:numPr>
+          <w:ilvl w:val="0"/>
+          <w:numId w:val="13"/>
+        </w:numPr>
+      </w:pPr>
+      <w:r>
+        <w:t xml:space="preserve">Frequent subjects </w:t>
+      </w:r>
+      <w:r>
+        <w:t xml:space="preserve">for </w:t>
+      </w:r>
+      <w:r>
+        <w:t>neutral</w:t>
+      </w:r>
+      <w:r>
+        <w:t xml:space="preserve"> sentiment also include "(No Subject)" and "Re:"</w:t>
+      </w:r>
+    </w:p>
+    <w:p>
+      <w:pPr>
+        <w:pStyle w:val="ListParagraph"/>
+      </w:pPr>
+      <w:r>
+        <w:rPr>
+          <w:noProof/>
+        </w:rPr>
+        <w:drawing>
+          <wp:inline distT="0" distB="0" distL="0" distR="0" wp14:anchorId="2978F5D2" wp14:editId="207B3BC1">
+            <wp:extent cx="5000384" cy="3000230"/>
+            <wp:effectExtent l="0" t="0" r="0" b="0"/>
+            <wp:docPr id="2" name="Picture 2"/>
+            <wp:cNvGraphicFramePr>
+              <a:graphicFrameLocks xmlns:a="http://schemas.openxmlformats.org/drawingml/2006/main" noChangeAspect="1"/>
+            </wp:cNvGraphicFramePr>
+            <a:graphic xmlns:a="http://schemas.openxmlformats.org/drawingml/2006/main">
+              <a:graphicData uri="http://schemas.openxmlformats.org/drawingml/2006/picture">
+                <pic:pic xmlns:pic="http://schemas.openxmlformats.org/drawingml/2006/picture">
+                  <pic:nvPicPr>
+                    <pic:cNvPr id="0" name="image_7.png"/>
+                    <pic:cNvPicPr/>
+                  </pic:nvPicPr>
+                  <pic:blipFill>
+                    <a:blip r:embed="rId13">
+                      <a:extLst>
+                        <a:ext uri="{28A0092B-C50C-407E-A947-70E740481C1C}">
+                          <a14:useLocalDpi xmlns:a14="http://schemas.microsoft.com/office/drawing/2010/main" val="0"/>
+                        </a:ext>
+                      </a:extLst>
+                    </a:blip>
+                    <a:stretch>
+                      <a:fillRect/>
+                    </a:stretch>
+                  </pic:blipFill>
+                  <pic:spPr>
+                    <a:xfrm>
+                      <a:off x="0" y="0"/>
+                      <a:ext cx="5000384" cy="3000230"/>
+                    </a:xfrm>
+                    <a:prstGeom prst="rect">
+                      <a:avLst/>
+                    </a:prstGeom>
+                  </pic:spPr>
+                </pic:pic>
+              </a:graphicData>
+            </a:graphic>
+          </wp:inline>
+        </w:drawing>
+      </w:r>
+    </w:p>
+    <w:p>
+      <w:pPr>
+        <w:pStyle w:val="ListParagraph"/>
+        <w:ind w:firstLine="556"/>
+      </w:pPr>
+      <w:r>
+        <w:t>Figure 8</w:t>
       </w:r>
       <w:r>
         <w:t xml:space="preserve">: Top 5 most frequent subjects for emails with </w:t>
       </w:r>
       <w:r>
-        <w:t>positive</w:t>
+        <w:t>neutral</w:t>
       </w:r>
       <w:r>
         <w:t xml:space="preserve"> sentiment</w:t>
       </w:r>
+    </w:p>
+    <w:p>
+      <w:pPr>
+        <w:pStyle w:val="ListParagraph"/>
+        <w:ind w:firstLine="556"/>
+      </w:pPr>
     </w:p>
     <w:p>
       <w:pPr>
@@ -1061,6 +1197,7 @@
           <w:sz w:val="22"/>
           <w:szCs w:val="22"/>
         </w:rPr>
+        <w:lastRenderedPageBreak/>
         <w:t>Methodology</w:t>
       </w:r>
       <w:r>
@@ -1109,70 +1246,7 @@
           <w:rFonts w:eastAsia="Times New Roman" w:cs="Arial"/>
           <w:color w:val="1F1F1F"/>
         </w:rPr>
-        <w:t xml:space="preserve"> </w:t>
-      </w:r>
-      <w:r>
-        <w:rPr>
-          <w:rFonts w:eastAsia="Times New Roman" w:cs="Arial"/>
-          <w:color w:val="1F1F1F"/>
-        </w:rPr>
-        <w:t>A numerical score was assigned to each email based on its sentiment label derived from the LLM analysis.</w:t>
-      </w:r>
-      <w:r>
-        <w:rPr>
-          <w:rFonts w:eastAsia="Times New Roman" w:cs="Arial"/>
-          <w:color w:val="1F1F1F"/>
-        </w:rPr>
-        <w:t xml:space="preserve"> </w:t>
-      </w:r>
-      <w:r>
-        <w:rPr>
-          <w:rFonts w:eastAsia="Times New Roman" w:cs="Arial"/>
-          <w:color w:val="1F1F1F"/>
-        </w:rPr>
-        <w:t>Positive sentiment emails were assigned a score of +1.</w:t>
-      </w:r>
-      <w:r>
-        <w:rPr>
-          <w:rFonts w:eastAsia="Times New Roman" w:cs="Arial"/>
-          <w:color w:val="1F1F1F"/>
-        </w:rPr>
-        <w:t xml:space="preserve"> </w:t>
-      </w:r>
-      <w:r>
-        <w:rPr>
-          <w:rFonts w:eastAsia="Times New Roman" w:cs="Arial"/>
-          <w:color w:val="1F1F1F"/>
-        </w:rPr>
-        <w:t>Negative sentiment emails were assigned a score of -1.</w:t>
-      </w:r>
-      <w:r>
-        <w:rPr>
-          <w:rFonts w:eastAsia="Times New Roman" w:cs="Arial"/>
-          <w:color w:val="1F1F1F"/>
-        </w:rPr>
-        <w:t xml:space="preserve"> </w:t>
-      </w:r>
-      <w:r>
-        <w:rPr>
-          <w:rFonts w:eastAsia="Times New Roman" w:cs="Arial"/>
-          <w:color w:val="1F1F1F"/>
-        </w:rPr>
-        <w:t>Neutral sentiment emails were assigned a score of 0.</w:t>
-      </w:r>
-      <w:r>
-        <w:rPr>
-          <w:rFonts w:eastAsia="Times New Roman" w:cs="Arial"/>
-          <w:color w:val="1F1F1F"/>
-        </w:rPr>
-        <w:t xml:space="preserve"> </w:t>
-      </w:r>
-      <w:r>
-        <w:rPr>
-          <w:rFonts w:eastAsia="Times New Roman" w:cs="Arial"/>
-          <w:color w:val="1F1F1F"/>
-        </w:rPr>
-        <w:t>This score was added as a new column named </w:t>
+        <w:t xml:space="preserve"> A numerical score was assigned to each email based on its sentiment label derived from the LLM analysis. Positive sentiment emails were assigned a score of +1. Negative sentiment emails were assigned a score of -1. Neutral sentiment emails were assigned a score of 0. This score was added as a new column named </w:t>
       </w:r>
       <w:proofErr w:type="spellStart"/>
       <w:r>
@@ -1235,14 +1309,7 @@
           <w:rFonts w:eastAsia="Times New Roman" w:cs="Arial"/>
           <w:color w:val="1F1F1F"/>
         </w:rPr>
-        <w:t xml:space="preserve"> </w:t>
-      </w:r>
-      <w:r>
-        <w:rPr>
-          <w:rFonts w:eastAsia="Times New Roman" w:cs="Arial"/>
-          <w:color w:val="1F1F1F"/>
-        </w:rPr>
-        <w:t>To facilitate monthly aggregation, the year and month were extracted from the </w:t>
+        <w:t xml:space="preserve"> To facilitate monthly aggregation, the year and month were extracted from the </w:t>
       </w:r>
       <w:r>
         <w:rPr>
@@ -1307,15 +1374,7 @@
           <w:bCs/>
           <w:color w:val="1F1F1F"/>
         </w:rPr>
-        <w:t>Grouping and Aggregation:</w:t>
-      </w:r>
-      <w:r>
-        <w:rPr>
-          <w:rFonts w:eastAsia="Times New Roman" w:cs="Arial"/>
-          <w:bCs/>
-          <w:color w:val="1F1F1F"/>
-        </w:rPr>
-        <w:t xml:space="preserve"> </w:t>
+        <w:t xml:space="preserve">Grouping and Aggregation: </w:t>
       </w:r>
       <w:r>
         <w:rPr>
@@ -1380,21 +1439,7 @@
           <w:rFonts w:eastAsia="Times New Roman" w:cs="Arial"/>
           <w:color w:val="1F1F1F"/>
         </w:rPr>
-        <w:t>).</w:t>
-      </w:r>
-      <w:r>
-        <w:rPr>
-          <w:rFonts w:eastAsia="Times New Roman" w:cs="Arial"/>
-          <w:color w:val="1F1F1F"/>
-        </w:rPr>
-        <w:t xml:space="preserve"> </w:t>
-      </w:r>
-      <w:r>
-        <w:rPr>
-          <w:rFonts w:eastAsia="Times New Roman" w:cs="Arial"/>
-          <w:color w:val="1F1F1F"/>
-        </w:rPr>
-        <w:t>Within each of these groups, the </w:t>
+        <w:t>). Within each of these groups, the </w:t>
       </w:r>
       <w:proofErr w:type="spellStart"/>
       <w:r>
@@ -1441,14 +1486,7 @@
           <w:rFonts w:eastAsia="Times New Roman" w:cs="Arial"/>
           <w:color w:val="1F1F1F"/>
         </w:rPr>
-        <w:t xml:space="preserve"> </w:t>
-      </w:r>
-      <w:r>
-        <w:rPr>
-          <w:rFonts w:eastAsia="Times New Roman" w:cs="Arial"/>
-          <w:color w:val="1F1F1F"/>
-        </w:rPr>
-        <w:t>The grouping by </w:t>
+        <w:t xml:space="preserve"> The grouping by </w:t>
       </w:r>
       <w:r>
         <w:rPr>
@@ -1492,13 +1530,13 @@
       <w:r>
         <w:rPr>
           <w:rFonts w:eastAsia="Times New Roman" w:cs="Arial"/>
-          <w:color w:val="1F1F1F"/>
-        </w:rPr>
-        <w:lastRenderedPageBreak/>
+          <w:noProof/>
+          <w:color w:val="1F1F1F"/>
+        </w:rPr>
         <w:drawing>
           <wp:inline distT="0" distB="0" distL="0" distR="0" wp14:anchorId="2BDB7323" wp14:editId="175E1DBB">
-            <wp:extent cx="4502376" cy="3695700"/>
-            <wp:effectExtent l="0" t="0" r="0" b="0"/>
+            <wp:extent cx="4506168" cy="3672171"/>
+            <wp:effectExtent l="0" t="0" r="8890" b="5080"/>
             <wp:docPr id="1" name="Picture 1"/>
             <wp:cNvGraphicFramePr>
               <a:graphicFrameLocks xmlns:a="http://schemas.openxmlformats.org/drawingml/2006/main" noChangeAspect="1"/>
@@ -1511,7 +1549,13 @@
                     <pic:cNvPicPr/>
                   </pic:nvPicPr>
                   <pic:blipFill>
-                    <a:blip r:embed="rId13"/>
+                    <a:blip r:embed="rId14">
+                      <a:extLst>
+                        <a:ext uri="{28A0092B-C50C-407E-A947-70E740481C1C}">
+                          <a14:useLocalDpi xmlns:a14="http://schemas.microsoft.com/office/drawing/2010/main" val="0"/>
+                        </a:ext>
+                      </a:extLst>
+                    </a:blip>
                     <a:stretch>
                       <a:fillRect/>
                     </a:stretch>
@@ -1519,7 +1563,7 @@
                   <pic:spPr>
                     <a:xfrm>
                       <a:off x="0" y="0"/>
-                      <a:ext cx="4506168" cy="3698813"/>
+                      <a:ext cx="4506168" cy="3672171"/>
                     </a:xfrm>
                     <a:prstGeom prst="rect">
                       <a:avLst/>
@@ -1547,7 +1591,14 @@
           <w:rFonts w:eastAsia="Times New Roman" w:cs="Arial"/>
           <w:color w:val="1F1F1F"/>
         </w:rPr>
-        <w:t xml:space="preserve">Figure 8: Final </w:t>
+        <w:t>Figure 9</w:t>
+      </w:r>
+      <w:r>
+        <w:rPr>
+          <w:rFonts w:eastAsia="Times New Roman" w:cs="Arial"/>
+          <w:color w:val="1F1F1F"/>
+        </w:rPr>
+        <w:t xml:space="preserve">: Final </w:t>
       </w:r>
       <w:proofErr w:type="spellStart"/>
       <w:r>
@@ -1590,6 +1641,7 @@
         </w:rPr>
       </w:pPr>
       <w:r>
+        <w:lastRenderedPageBreak/>
         <w:t>Employee Ranking</w:t>
       </w:r>
     </w:p>
@@ -1837,11 +1889,10 @@
         <w:rPr>
           <w:noProof/>
         </w:rPr>
-        <w:lastRenderedPageBreak/>
         <w:drawing>
           <wp:inline distT="0" distB="0" distL="0" distR="0" wp14:anchorId="126B04F2" wp14:editId="2EA96D0A">
-            <wp:extent cx="5029200" cy="2671868"/>
-            <wp:effectExtent l="0" t="0" r="0" b="0"/>
+            <wp:extent cx="5009752" cy="2671868"/>
+            <wp:effectExtent l="0" t="0" r="635" b="0"/>
             <wp:docPr id="26" name="Picture 26"/>
             <wp:cNvGraphicFramePr>
               <a:graphicFrameLocks xmlns:a="http://schemas.openxmlformats.org/drawingml/2006/main" noChangeAspect="1"/>
@@ -1854,7 +1905,13 @@
                     <pic:cNvPicPr/>
                   </pic:nvPicPr>
                   <pic:blipFill>
-                    <a:blip r:embed="rId14"/>
+                    <a:blip r:embed="rId15">
+                      <a:extLst>
+                        <a:ext uri="{28A0092B-C50C-407E-A947-70E740481C1C}">
+                          <a14:useLocalDpi xmlns:a14="http://schemas.microsoft.com/office/drawing/2010/main" val="0"/>
+                        </a:ext>
+                      </a:extLst>
+                    </a:blip>
                     <a:stretch>
                       <a:fillRect/>
                     </a:stretch>
@@ -1862,7 +1919,7 @@
                   <pic:spPr>
                     <a:xfrm>
                       <a:off x="0" y="0"/>
-                      <a:ext cx="5029200" cy="2671868"/>
+                      <a:ext cx="5009752" cy="2671868"/>
                     </a:xfrm>
                     <a:prstGeom prst="rect">
                       <a:avLst/>
@@ -1895,7 +1952,16 @@
           <w:sz w:val="22"/>
           <w:szCs w:val="22"/>
         </w:rPr>
-        <w:t>Figure 9: Top 3 employees with positive sentiment score of each month in 2010</w:t>
+        <w:t>Figure 10</w:t>
+      </w:r>
+      <w:r>
+        <w:rPr>
+          <w:rFonts w:asciiTheme="minorHAnsi" w:hAnsiTheme="minorHAnsi" w:cs="Arial"/>
+          <w:color w:val="1F1F1F"/>
+          <w:sz w:val="22"/>
+          <w:szCs w:val="22"/>
+        </w:rPr>
+        <w:t>: Top 3 employees with positive sentiment score of each month in 2010</w:t>
       </w:r>
     </w:p>
     <w:p>
@@ -1929,10 +1995,11 @@
         <w:rPr>
           <w:noProof/>
         </w:rPr>
+        <w:lastRenderedPageBreak/>
         <w:drawing>
           <wp:inline distT="0" distB="0" distL="0" distR="0" wp14:anchorId="30C60F52" wp14:editId="3946859F">
-            <wp:extent cx="5029200" cy="2671868"/>
-            <wp:effectExtent l="0" t="0" r="0" b="0"/>
+            <wp:extent cx="5009752" cy="2671868"/>
+            <wp:effectExtent l="0" t="0" r="635" b="0"/>
             <wp:docPr id="27" name="Picture 27"/>
             <wp:cNvGraphicFramePr>
               <a:graphicFrameLocks xmlns:a="http://schemas.openxmlformats.org/drawingml/2006/main" noChangeAspect="1"/>
@@ -1945,7 +2012,13 @@
                     <pic:cNvPicPr/>
                   </pic:nvPicPr>
                   <pic:blipFill>
-                    <a:blip r:embed="rId15"/>
+                    <a:blip r:embed="rId16">
+                      <a:extLst>
+                        <a:ext uri="{28A0092B-C50C-407E-A947-70E740481C1C}">
+                          <a14:useLocalDpi xmlns:a14="http://schemas.microsoft.com/office/drawing/2010/main" val="0"/>
+                        </a:ext>
+                      </a:extLst>
+                    </a:blip>
                     <a:stretch>
                       <a:fillRect/>
                     </a:stretch>
@@ -1953,7 +2026,7 @@
                   <pic:spPr>
                     <a:xfrm>
                       <a:off x="0" y="0"/>
-                      <a:ext cx="5029200" cy="2671868"/>
+                      <a:ext cx="5009752" cy="2671868"/>
                     </a:xfrm>
                     <a:prstGeom prst="rect">
                       <a:avLst/>
@@ -1986,7 +2059,7 @@
           <w:sz w:val="22"/>
           <w:szCs w:val="22"/>
         </w:rPr>
-        <w:t>Figure 10</w:t>
+        <w:t>Figure 11</w:t>
       </w:r>
       <w:r>
         <w:rPr>
@@ -1995,16 +2068,7 @@
           <w:sz w:val="22"/>
           <w:szCs w:val="22"/>
         </w:rPr>
-        <w:t>: Top 3 employees with positive senti</w:t>
-      </w:r>
-      <w:r>
-        <w:rPr>
-          <w:rFonts w:asciiTheme="minorHAnsi" w:hAnsiTheme="minorHAnsi" w:cs="Arial"/>
-          <w:color w:val="1F1F1F"/>
-          <w:sz w:val="22"/>
-          <w:szCs w:val="22"/>
-        </w:rPr>
-        <w:t>ment score of each month in 2011</w:t>
+        <w:t>: Top 3 employees with positive sentiment score of each month in 2011</w:t>
       </w:r>
     </w:p>
     <w:p>
@@ -2075,11 +2139,10 @@
         <w:rPr>
           <w:noProof/>
         </w:rPr>
-        <w:lastRenderedPageBreak/>
         <w:drawing>
           <wp:inline distT="0" distB="0" distL="0" distR="0" wp14:anchorId="1B2EFED4" wp14:editId="74F2D50B">
-            <wp:extent cx="5029200" cy="2671868"/>
-            <wp:effectExtent l="0" t="0" r="0" b="0"/>
+            <wp:extent cx="5009752" cy="2671868"/>
+            <wp:effectExtent l="0" t="0" r="635" b="0"/>
             <wp:docPr id="28" name="Picture 28"/>
             <wp:cNvGraphicFramePr>
               <a:graphicFrameLocks xmlns:a="http://schemas.openxmlformats.org/drawingml/2006/main" noChangeAspect="1"/>
@@ -2092,7 +2155,13 @@
                     <pic:cNvPicPr/>
                   </pic:nvPicPr>
                   <pic:blipFill>
-                    <a:blip r:embed="rId16"/>
+                    <a:blip r:embed="rId17">
+                      <a:extLst>
+                        <a:ext uri="{28A0092B-C50C-407E-A947-70E740481C1C}">
+                          <a14:useLocalDpi xmlns:a14="http://schemas.microsoft.com/office/drawing/2010/main" val="0"/>
+                        </a:ext>
+                      </a:extLst>
+                    </a:blip>
                     <a:stretch>
                       <a:fillRect/>
                     </a:stretch>
@@ -2100,7 +2169,7 @@
                   <pic:spPr>
                     <a:xfrm>
                       <a:off x="0" y="0"/>
-                      <a:ext cx="5029200" cy="2671868"/>
+                      <a:ext cx="5009752" cy="2671868"/>
                     </a:xfrm>
                     <a:prstGeom prst="rect">
                       <a:avLst/>
@@ -2133,7 +2202,7 @@
           <w:sz w:val="22"/>
           <w:szCs w:val="22"/>
         </w:rPr>
-        <w:t>Figure 11</w:t>
+        <w:t>Figure 12</w:t>
       </w:r>
       <w:r>
         <w:rPr>
@@ -2142,34 +2211,7 @@
           <w:sz w:val="22"/>
           <w:szCs w:val="22"/>
         </w:rPr>
-        <w:t xml:space="preserve">: Top 3 employees with </w:t>
-      </w:r>
-      <w:r>
-        <w:rPr>
-          <w:rFonts w:asciiTheme="minorHAnsi" w:hAnsiTheme="minorHAnsi" w:cs="Arial"/>
-          <w:color w:val="1F1F1F"/>
-          <w:sz w:val="22"/>
-          <w:szCs w:val="22"/>
-        </w:rPr>
-        <w:t>negative</w:t>
-      </w:r>
-      <w:r>
-        <w:rPr>
-          <w:rFonts w:asciiTheme="minorHAnsi" w:hAnsiTheme="minorHAnsi" w:cs="Arial"/>
-          <w:color w:val="1F1F1F"/>
-          <w:sz w:val="22"/>
-          <w:szCs w:val="22"/>
-        </w:rPr>
-        <w:t xml:space="preserve"> senti</w:t>
-      </w:r>
-      <w:r>
-        <w:rPr>
-          <w:rFonts w:asciiTheme="minorHAnsi" w:hAnsiTheme="minorHAnsi" w:cs="Arial"/>
-          <w:color w:val="1F1F1F"/>
-          <w:sz w:val="22"/>
-          <w:szCs w:val="22"/>
-        </w:rPr>
-        <w:t>ment score of each month in 2010</w:t>
+        <w:t>: Top 3 employees with negative sentiment score of each month in 2010</w:t>
       </w:r>
     </w:p>
     <w:p>
@@ -2203,10 +2245,11 @@
         <w:rPr>
           <w:noProof/>
         </w:rPr>
+        <w:lastRenderedPageBreak/>
         <w:drawing>
           <wp:inline distT="0" distB="0" distL="0" distR="0" wp14:anchorId="60B510D8" wp14:editId="1D540A42">
-            <wp:extent cx="5029200" cy="2671868"/>
-            <wp:effectExtent l="0" t="0" r="0" b="0"/>
+            <wp:extent cx="5009752" cy="2671868"/>
+            <wp:effectExtent l="0" t="0" r="635" b="0"/>
             <wp:docPr id="29" name="Picture 29"/>
             <wp:cNvGraphicFramePr>
               <a:graphicFrameLocks xmlns:a="http://schemas.openxmlformats.org/drawingml/2006/main" noChangeAspect="1"/>
@@ -2219,7 +2262,13 @@
                     <pic:cNvPicPr/>
                   </pic:nvPicPr>
                   <pic:blipFill>
-                    <a:blip r:embed="rId17"/>
+                    <a:blip r:embed="rId18">
+                      <a:extLst>
+                        <a:ext uri="{28A0092B-C50C-407E-A947-70E740481C1C}">
+                          <a14:useLocalDpi xmlns:a14="http://schemas.microsoft.com/office/drawing/2010/main" val="0"/>
+                        </a:ext>
+                      </a:extLst>
+                    </a:blip>
                     <a:stretch>
                       <a:fillRect/>
                     </a:stretch>
@@ -2227,7 +2276,7 @@
                   <pic:spPr>
                     <a:xfrm>
                       <a:off x="0" y="0"/>
-                      <a:ext cx="5029200" cy="2671868"/>
+                      <a:ext cx="5009752" cy="2671868"/>
                     </a:xfrm>
                     <a:prstGeom prst="rect">
                       <a:avLst/>
@@ -2260,7 +2309,7 @@
           <w:sz w:val="22"/>
           <w:szCs w:val="22"/>
         </w:rPr>
-        <w:t>Figure 12</w:t>
+        <w:t>Figure 13</w:t>
       </w:r>
       <w:r>
         <w:rPr>
@@ -2269,16 +2318,7 @@
           <w:sz w:val="22"/>
           <w:szCs w:val="22"/>
         </w:rPr>
-        <w:t>: Top 3 employees with negative senti</w:t>
-      </w:r>
-      <w:r>
-        <w:rPr>
-          <w:rFonts w:asciiTheme="minorHAnsi" w:hAnsiTheme="minorHAnsi" w:cs="Arial"/>
-          <w:color w:val="1F1F1F"/>
-          <w:sz w:val="22"/>
-          <w:szCs w:val="22"/>
-        </w:rPr>
-        <w:t>ment score of each month in 2011</w:t>
+        <w:t>: Top 3 employees with negative sentiment score of each month in 2011</w:t>
       </w:r>
     </w:p>
     <w:p>
@@ -2370,16 +2410,7 @@
           <w:sz w:val="22"/>
           <w:szCs w:val="22"/>
         </w:rPr>
-        <w:t xml:space="preserve"> </w:t>
-      </w:r>
-      <w:r>
-        <w:rPr>
-          <w:rFonts w:asciiTheme="minorHAnsi" w:hAnsiTheme="minorHAnsi"/>
-          <w:color w:val="000000"/>
-          <w:sz w:val="22"/>
-          <w:szCs w:val="22"/>
-        </w:rPr>
-        <w:t>Identify employees who are at risk of leaving based on their monthly sentiment scores.</w:t>
+        <w:t xml:space="preserve"> Identify employees who are at risk of leaving based on their monthly sentiment scores.</w:t>
       </w:r>
       <w:r>
         <w:rPr>
@@ -2418,7 +2449,6 @@
           <w:sz w:val="22"/>
           <w:szCs w:val="22"/>
         </w:rPr>
-        <w:lastRenderedPageBreak/>
         <w:t>Methodology:</w:t>
       </w:r>
       <w:r>
@@ -2428,16 +2458,7 @@
           <w:sz w:val="22"/>
           <w:szCs w:val="22"/>
         </w:rPr>
-        <w:t xml:space="preserve"> </w:t>
-      </w:r>
-      <w:r>
-        <w:rPr>
-          <w:rFonts w:asciiTheme="minorHAnsi" w:hAnsiTheme="minorHAnsi"/>
-          <w:color w:val="000000"/>
-          <w:sz w:val="22"/>
-          <w:szCs w:val="22"/>
-        </w:rPr>
-        <w:t xml:space="preserve">Identify employees who are at risk of leaving based on their monthly sentiment scores. A Flight risk is any employee who has sent 4 or more negative mails in the span of 30 days (irrespective of the score). The 30-day period is rolling count of days, </w:t>
+        <w:t xml:space="preserve"> Identify employees who are at risk of leaving based on their monthly sentiment scores. A Flight risk is any employee who has sent 4 or more negative mails in the span of 30 days (irrespective of the score). The 30-day period is rolling count of days, </w:t>
       </w:r>
       <w:proofErr w:type="spellStart"/>
       <w:r>
@@ -2675,7 +2696,15 @@
           <w:rFonts w:eastAsia="Times New Roman" w:cs="Arial"/>
           <w:color w:val="1F1F1F"/>
         </w:rPr>
-        <w:t> of 4 or more was identified as an at-risk employee. The final list of at-risk employees includes all unique individuals who met this criterion at least once.</w:t>
+        <w:t xml:space="preserve"> of 4 or more was identified as an at-risk employee. The final </w:t>
+      </w:r>
+      <w:r>
+        <w:rPr>
+          <w:rFonts w:eastAsia="Times New Roman" w:cs="Arial"/>
+          <w:color w:val="1F1F1F"/>
+        </w:rPr>
+        <w:lastRenderedPageBreak/>
+        <w:t>list of at-risk employees includes all unique individuals who met this criterion at least once.</w:t>
       </w:r>
     </w:p>
     <w:p>
@@ -2878,27 +2907,7 @@
           <w:sz w:val="22"/>
           <w:szCs w:val="22"/>
         </w:rPr>
-        <w:t xml:space="preserve">Case 1: </w:t>
-      </w:r>
-      <w:r>
-        <w:rPr>
-          <w:rFonts w:asciiTheme="minorHAnsi" w:hAnsiTheme="minorHAnsi"/>
-          <w:b/>
-          <w:color w:val="000000"/>
-          <w:sz w:val="22"/>
-          <w:szCs w:val="22"/>
-        </w:rPr>
-        <w:t xml:space="preserve">Develop a linear regression model to analyze sentiment trends and </w:t>
-      </w:r>
-      <w:r>
-        <w:rPr>
-          <w:rFonts w:asciiTheme="minorHAnsi" w:hAnsiTheme="minorHAnsi"/>
-          <w:b/>
-          <w:color w:val="000000"/>
-          <w:sz w:val="22"/>
-          <w:szCs w:val="22"/>
-        </w:rPr>
-        <w:t>predict sentiment score of each message</w:t>
+        <w:t>Case 1: Develop a linear regression model to analyze sentiment trends and predict sentiment score of each message</w:t>
       </w:r>
     </w:p>
     <w:p>
@@ -3059,7 +3068,6 @@
           <w:bCs/>
           <w:color w:val="1F1F1F"/>
         </w:rPr>
-        <w:lastRenderedPageBreak/>
         <w:t>Data Splitting:</w:t>
       </w:r>
       <w:r>
@@ -3245,7 +3253,21 @@
           <w:rFonts w:eastAsia="Times New Roman" w:cs="Arial"/>
           <w:color w:val="1F1F1F"/>
         </w:rPr>
-        <w:t>The Mean Squared Error (MSE) of the model on the test set is approximately 0.9334.</w:t>
+        <w:t xml:space="preserve">The Mean Squared Error (MSE) of the model on the </w:t>
+      </w:r>
+      <w:r>
+        <w:rPr>
+          <w:rFonts w:eastAsia="Times New Roman" w:cs="Arial"/>
+          <w:color w:val="1F1F1F"/>
+        </w:rPr>
+        <w:t>test set is approximately 0.452</w:t>
+      </w:r>
+      <w:r>
+        <w:rPr>
+          <w:rFonts w:eastAsia="Times New Roman" w:cs="Arial"/>
+          <w:color w:val="1F1F1F"/>
+        </w:rPr>
+        <w:t>.</w:t>
       </w:r>
     </w:p>
     <w:p>
@@ -3268,7 +3290,21 @@
           <w:rFonts w:eastAsia="Times New Roman" w:cs="Arial"/>
           <w:color w:val="1F1F1F"/>
         </w:rPr>
-        <w:t>The Root Mean Squared Error (RMSE) of the model on the test set is approximately 0.9662.</w:t>
+        <w:t>The Root Mean Squared Error (RMSE) of the model on t</w:t>
+      </w:r>
+      <w:r>
+        <w:rPr>
+          <w:rFonts w:eastAsia="Times New Roman" w:cs="Arial"/>
+          <w:color w:val="1F1F1F"/>
+        </w:rPr>
+        <w:t>he test set is approximately 0.6726</w:t>
+      </w:r>
+      <w:r>
+        <w:rPr>
+          <w:rFonts w:eastAsia="Times New Roman" w:cs="Arial"/>
+          <w:color w:val="1F1F1F"/>
+        </w:rPr>
+        <w:t>.</w:t>
       </w:r>
     </w:p>
     <w:p>
@@ -3291,7 +3327,21 @@
           <w:rFonts w:eastAsia="Times New Roman" w:cs="Arial"/>
           <w:color w:val="1F1F1F"/>
         </w:rPr>
-        <w:t>The R-squared (R2) value of the model on the test set is approximately 0.0528, indicating that about 5.28% of the variance in sentiment scores is explained by the model.</w:t>
+        <w:t xml:space="preserve">The R-squared (R2) value of the model on the </w:t>
+      </w:r>
+      <w:r>
+        <w:rPr>
+          <w:rFonts w:eastAsia="Times New Roman" w:cs="Arial"/>
+          <w:color w:val="1F1F1F"/>
+        </w:rPr>
+        <w:t>test set is approximately 0.07503, indicating that about 7.5</w:t>
+      </w:r>
+      <w:r>
+        <w:rPr>
+          <w:rFonts w:eastAsia="Times New Roman" w:cs="Arial"/>
+          <w:color w:val="1F1F1F"/>
+        </w:rPr>
+        <w:t>% of the variance in sentiment scores is explained by the model.</w:t>
       </w:r>
     </w:p>
     <w:p>
@@ -3314,6 +3364,7 @@
           <w:bCs/>
           <w:color w:val="1F1F1F"/>
         </w:rPr>
+        <w:lastRenderedPageBreak/>
         <w:t>Model Coefficients and Intercept:</w:t>
       </w:r>
     </w:p>
@@ -3349,14 +3400,28 @@
           <w:rFonts w:eastAsia="Times New Roman" w:cs="Courier New"/>
           <w:color w:val="1F1F1F"/>
         </w:rPr>
-        <w:t xml:space="preserve">The intercept of the model is approximately -0.0126. </w:t>
-      </w:r>
-      <w:r>
-        <w:rPr>
-          <w:rFonts w:eastAsia="Times New Roman" w:cs="Arial"/>
-          <w:color w:val="1F1F1F"/>
-        </w:rPr>
-        <w:t>This is the predicted sentiment score when all independent variables are zero. In this context, where zero values for message length, word count, and monthly message count are not typical of meaningful communication, the intercept's interpretation in isolation is limited.</w:t>
+        <w:t>The intercept of the model is approx</w:t>
+      </w:r>
+      <w:r>
+        <w:rPr>
+          <w:rFonts w:eastAsia="Times New Roman" w:cs="Courier New"/>
+          <w:color w:val="1F1F1F"/>
+        </w:rPr>
+        <w:t>imately 0.2870</w:t>
+      </w:r>
+      <w:r>
+        <w:rPr>
+          <w:rFonts w:eastAsia="Times New Roman" w:cs="Courier New"/>
+          <w:color w:val="1F1F1F"/>
+        </w:rPr>
+        <w:t xml:space="preserve">. </w:t>
+      </w:r>
+      <w:r>
+        <w:rPr>
+          <w:rFonts w:eastAsia="Times New Roman" w:cs="Arial"/>
+          <w:color w:val="1F1F1F"/>
+        </w:rPr>
+        <w:t>The intercept represents the predicted sentiment score when all independent variables (message length, word count, and monthly message count) are zero. However, interpreting this intercept in isolation is not meaningful in this context, as it is unrealistic for all features to be zero. It mainly serves as the baseline offset for the regression line. Coefficient Interpretation:</w:t>
       </w:r>
     </w:p>
     <w:p>
@@ -3418,7 +3483,7 @@
           <w:rFonts w:eastAsia="Times New Roman" w:cs="Arial"/>
           <w:color w:val="1F1F1F"/>
         </w:rPr>
-        <w:t>The coefficient for </w:t>
+        <w:t xml:space="preserve">The coefficient </w:t>
       </w:r>
       <w:proofErr w:type="spellStart"/>
       <w:r>
@@ -3435,14 +3500,52 @@
           <w:rFonts w:eastAsia="Times New Roman" w:cs="Arial"/>
           <w:color w:val="1F1F1F"/>
         </w:rPr>
-        <w:t xml:space="preserve"> is approximately -0.0032, suggesting a weak negative relationship with sentiment. </w:t>
-      </w:r>
-      <w:r>
-        <w:rPr>
-          <w:rFonts w:eastAsia="Times New Roman" w:cs="Arial"/>
-          <w:color w:val="1F1F1F"/>
-        </w:rPr>
-        <w:t>This coefficient indicates the change in predicted sentiment score for a one-unit increase in message length, holding other features constant. The negative value suggests a slight tendency for longer messages to be associated with more negative sentiment.</w:t>
+        <w:t> </w:t>
+      </w:r>
+      <w:r>
+        <w:rPr>
+          <w:rFonts w:eastAsia="Times New Roman" w:cs="Arial"/>
+          <w:color w:val="1F1F1F"/>
+        </w:rPr>
+        <w:t>for is</w:t>
+      </w:r>
+      <w:r>
+        <w:rPr>
+          <w:rFonts w:ascii="Arial" w:hAnsi="Arial" w:cs="Arial"/>
+          <w:color w:val="1F1F1F"/>
+          <w:shd w:val="clear" w:color="auto" w:fill="FFFFFF"/>
+        </w:rPr>
+        <w:t> </w:t>
+      </w:r>
+      <w:r>
+        <w:rPr>
+          <w:rFonts w:cs="Arial"/>
+          <w:color w:val="1F1F1F"/>
+          <w:shd w:val="clear" w:color="auto" w:fill="FFFFFF"/>
+        </w:rPr>
+        <w:t>-0.00015</w:t>
+      </w:r>
+      <w:r>
+        <w:rPr>
+          <w:rFonts w:ascii="Arial" w:hAnsi="Arial" w:cs="Arial"/>
+          <w:color w:val="1F1F1F"/>
+          <w:shd w:val="clear" w:color="auto" w:fill="FFFFFF"/>
+        </w:rPr>
+        <w:t>.</w:t>
+      </w:r>
+      <w:r>
+        <w:rPr>
+          <w:rFonts w:eastAsia="Times New Roman" w:cs="Arial"/>
+          <w:color w:val="1F1F1F"/>
+        </w:rPr>
+        <w:t xml:space="preserve"> </w:t>
+      </w:r>
+      <w:r>
+        <w:rPr>
+          <w:rFonts w:eastAsia="Times New Roman" w:cs="Arial"/>
+          <w:color w:val="1F1F1F"/>
+        </w:rPr>
+        <w:t>A one-unit increase in message length, while holding other variables constant, is associated with a decrease of approximately 0.00015 in the predicted sentiment score. This suggests a very slight negative relationship, meaning longer messages may be marginally associated with more negative sentiment.</w:t>
       </w:r>
     </w:p>
     <w:p>
@@ -3512,14 +3615,36 @@
           <w:rFonts w:eastAsia="Times New Roman" w:cs="Arial"/>
           <w:color w:val="1F1F1F"/>
         </w:rPr>
-        <w:t xml:space="preserve"> is approximately 0.0177, suggesting a weak positive relationship with sentiment. </w:t>
-      </w:r>
-      <w:r>
-        <w:rPr>
-          <w:rFonts w:eastAsia="Times New Roman" w:cs="Arial"/>
-          <w:color w:val="1F1F1F"/>
-        </w:rPr>
-        <w:t>This coefficient shows the change in predicted sentiment score for a one-unit increase in word count, holding other features constant. The positive value suggests that messages with more words tend to be associated with slightly more positive sentiment.</w:t>
+        <w:t> is approximately</w:t>
+      </w:r>
+      <w:r>
+        <w:rPr>
+          <w:rFonts w:eastAsia="Times New Roman" w:cs="Arial"/>
+          <w:color w:val="1F1F1F"/>
+        </w:rPr>
+        <w:t xml:space="preserve"> 0.00577.</w:t>
+      </w:r>
+      <w:r>
+        <w:rPr>
+          <w:rFonts w:ascii="Arial" w:hAnsi="Arial" w:cs="Arial"/>
+          <w:color w:val="1F1F1F"/>
+          <w:shd w:val="clear" w:color="auto" w:fill="FFFFFF"/>
+        </w:rPr>
+        <w:t xml:space="preserve"> </w:t>
+      </w:r>
+      <w:r>
+        <w:rPr>
+          <w:rFonts w:eastAsia="Times New Roman" w:cs="Arial"/>
+          <w:color w:val="1F1F1F"/>
+        </w:rPr>
+        <w:t>A one-unit increase in word count, holding other variables constant, is associated with an increase of about 0.00577 in the predicted sentiment score. This indicates a positive relationship: messages with more words tend to be slightly more positive in sentiment</w:t>
+      </w:r>
+      <w:r>
+        <w:rPr>
+          <w:rFonts w:eastAsia="Times New Roman" w:cs="Arial"/>
+          <w:color w:val="1F1F1F"/>
+        </w:rPr>
+        <w:t>.</w:t>
       </w:r>
     </w:p>
     <w:p>
@@ -3589,22 +3714,14 @@
           <w:rFonts w:eastAsia="Times New Roman" w:cs="Arial"/>
           <w:color w:val="1F1F1F"/>
         </w:rPr>
-        <w:t xml:space="preserve"> is approximately 0.0028, suggesting a weak positive relationship with sentiment. </w:t>
-      </w:r>
-      <w:r>
-        <w:rPr>
-          <w:rFonts w:eastAsia="Times New Roman" w:cs="Arial"/>
-          <w:color w:val="1F1F1F"/>
-        </w:rPr>
-        <w:t xml:space="preserve">This coefficient represents the change in predicted sentiment score for a one-unit increase in the monthly message count, holding other features constant. The positive value suggests that a </w:t>
-      </w:r>
-      <w:r>
-        <w:rPr>
-          <w:rFonts w:eastAsia="Times New Roman" w:cs="Arial"/>
-          <w:color w:val="1F1F1F"/>
-        </w:rPr>
-        <w:lastRenderedPageBreak/>
-        <w:t>higher frequency of messages might be slightly associated with more positive sentiment.</w:t>
+        <w:t xml:space="preserve"> is approximately -0.00383. </w:t>
+      </w:r>
+      <w:r>
+        <w:rPr>
+          <w:rFonts w:eastAsia="Times New Roman" w:cs="Arial"/>
+          <w:color w:val="1F1F1F"/>
+        </w:rPr>
+        <w:t>A one-unit increase in monthly message count, holding other variables constant, is associated with a decrease of about 0.00383 in the predicted sentiment score. This shows a negative relationship, suggesting employees who send more messages per month may show slightly more negative sentiment.</w:t>
       </w:r>
     </w:p>
     <w:p>
@@ -3621,7 +3738,7 @@
           <w:rFonts w:eastAsia="Times New Roman" w:cs="Arial"/>
           <w:color w:val="1F1F1F"/>
         </w:rPr>
-        <w:t>The linear regression model trained on the selected features provides some limited insight into the factors influencing email sentiment. While the coefficients suggest weak linear relationships between the features and sentiment (with word count and monthly message count showing a slight positive association, and message length a slight negative association), the low R-squared value indicates that these features alone are not strong predictors of sentiment. A significant portion of the variability in email sentiment remains unexplained by this model. This suggests that other factors not included in this analysis, or potentially non-linear relationships, play a more dominant role in determining email sentiment.</w:t>
+        <w:t>The linear regression model trained on the selected features provides some limited insight into the factors influencing email sentiment. While the coefficients suggest weak linear relationships between the features and sentiment, the low R-squared value indicates that these features alone are not strong predictors of sentiment. A significant portion of the variability in email sentiment remains unexplained by this model. This suggests that other factors not included in this analysis, or potentially non-linear relationships, play a more dominant role in determining email sentiment.</w:t>
       </w:r>
     </w:p>
     <w:p>
@@ -3637,9 +3754,10 @@
         <w:rPr>
           <w:noProof/>
         </w:rPr>
+        <w:lastRenderedPageBreak/>
         <w:drawing>
           <wp:inline distT="0" distB="0" distL="0" distR="0" wp14:anchorId="7EE43976" wp14:editId="147D632C">
-            <wp:extent cx="5029200" cy="3210003"/>
+            <wp:extent cx="5029200" cy="3017520"/>
             <wp:effectExtent l="0" t="0" r="0" b="0"/>
             <wp:docPr id="30" name="Picture 30"/>
             <wp:cNvGraphicFramePr>
@@ -3653,7 +3771,13 @@
                     <pic:cNvPicPr/>
                   </pic:nvPicPr>
                   <pic:blipFill>
-                    <a:blip r:embed="rId18"/>
+                    <a:blip r:embed="rId19">
+                      <a:extLst>
+                        <a:ext uri="{28A0092B-C50C-407E-A947-70E740481C1C}">
+                          <a14:useLocalDpi xmlns:a14="http://schemas.microsoft.com/office/drawing/2010/main" val="0"/>
+                        </a:ext>
+                      </a:extLst>
+                    </a:blip>
                     <a:stretch>
                       <a:fillRect/>
                     </a:stretch>
@@ -3661,7 +3785,7 @@
                   <pic:spPr>
                     <a:xfrm>
                       <a:off x="0" y="0"/>
-                      <a:ext cx="5029200" cy="3210003"/>
+                      <a:ext cx="5029200" cy="3017520"/>
                     </a:xfrm>
                     <a:prstGeom prst="rect">
                       <a:avLst/>
@@ -3689,7 +3813,14 @@
           <w:rFonts w:eastAsia="Times New Roman" w:cs="Arial"/>
           <w:color w:val="1F1F1F"/>
         </w:rPr>
-        <w:t>Figure 13: Plot depicting Actual Sentiment Score and Predicted Sentiment Score</w:t>
+        <w:t>Figure 14</w:t>
+      </w:r>
+      <w:r>
+        <w:rPr>
+          <w:rFonts w:eastAsia="Times New Roman" w:cs="Arial"/>
+          <w:color w:val="1F1F1F"/>
+        </w:rPr>
+        <w:t>: Plot depicting Actual Sentiment Score and Predicted Sentiment Score</w:t>
       </w:r>
       <w:r>
         <w:rPr>
@@ -3714,30 +3845,46 @@
       <w:pPr>
         <w:shd w:val="clear" w:color="auto" w:fill="FFFFFF"/>
         <w:spacing w:before="90" w:after="90" w:line="240" w:lineRule="auto"/>
-        <w:rPr>
-          <w:rFonts w:eastAsia="Times New Roman" w:cs="Arial"/>
-          <w:color w:val="1F1F1F"/>
-        </w:rPr>
-      </w:pPr>
-      <w:r>
-        <w:t xml:space="preserve">This plot shows that the predicted sentiment scores from the first </w:t>
-      </w:r>
-      <w:r>
-        <w:rPr>
-          <w:rStyle w:val="whitespace-normal"/>
-        </w:rPr>
-        <w:t>Linear Regression</w:t>
-      </w:r>
-      <w:r>
-        <w:t xml:space="preserve"> model do not align well with the actual sentiment scores. The points are tightly clustered near -1 and +1 on the x-axis, but the predicted scores mostly center near 0, indicating severe </w:t>
+      </w:pPr>
+      <w:r>
+        <w:t>The points are clustered at the discrete sentiment values (-1, 0, 1) on the x-axis.</w:t>
+      </w:r>
+      <w:r>
+        <w:t xml:space="preserve"> </w:t>
+      </w:r>
+      <w:r>
+        <w:t>Predictions are mostly around 0.3–0.6 regardless of the actual class, showing the model struggles to differentiate between the three categories.</w:t>
+      </w:r>
+      <w:r>
+        <w:t xml:space="preserve"> </w:t>
+      </w:r>
+      <w:r>
+        <w:t xml:space="preserve">The lack of alignment along the red diagonal indicates </w:t>
+      </w:r>
+      <w:r>
+        <w:rPr>
+          <w:bCs/>
+        </w:rPr>
+        <w:t>poor predictive performance and systematic bias</w:t>
+      </w:r>
+      <w:r>
+        <w:t xml:space="preserve"> (</w:t>
       </w:r>
       <w:proofErr w:type="spellStart"/>
       <w:r>
-        <w:t>underfitting</w:t>
+        <w:t>underpredicting</w:t>
       </w:r>
       <w:proofErr w:type="spellEnd"/>
       <w:r>
-        <w:t>. The model fails to capture the polarity of sentiment, producing predictions that are too close to neutral.</w:t>
+        <w:t xml:space="preserve"> positive and </w:t>
+      </w:r>
+      <w:proofErr w:type="spellStart"/>
+      <w:r>
+        <w:t>overpredicting</w:t>
+      </w:r>
+      <w:proofErr w:type="spellEnd"/>
+      <w:r>
+        <w:t xml:space="preserve"> negative values).</w:t>
       </w:r>
     </w:p>
     <w:p>
@@ -3754,10 +3901,9 @@
         <w:rPr>
           <w:noProof/>
         </w:rPr>
-        <w:lastRenderedPageBreak/>
         <w:drawing>
           <wp:inline distT="0" distB="0" distL="0" distR="0" wp14:anchorId="43109411" wp14:editId="6E0D3314">
-            <wp:extent cx="5029200" cy="3210003"/>
+            <wp:extent cx="5029200" cy="3017520"/>
             <wp:effectExtent l="0" t="0" r="0" b="0"/>
             <wp:docPr id="31" name="Picture 31"/>
             <wp:cNvGraphicFramePr>
@@ -3771,7 +3917,13 @@
                     <pic:cNvPicPr/>
                   </pic:nvPicPr>
                   <pic:blipFill>
-                    <a:blip r:embed="rId19"/>
+                    <a:blip r:embed="rId20">
+                      <a:extLst>
+                        <a:ext uri="{28A0092B-C50C-407E-A947-70E740481C1C}">
+                          <a14:useLocalDpi xmlns:a14="http://schemas.microsoft.com/office/drawing/2010/main" val="0"/>
+                        </a:ext>
+                      </a:extLst>
+                    </a:blip>
                     <a:stretch>
                       <a:fillRect/>
                     </a:stretch>
@@ -3779,7 +3931,7 @@
                   <pic:spPr>
                     <a:xfrm>
                       <a:off x="0" y="0"/>
-                      <a:ext cx="5029200" cy="3210003"/>
+                      <a:ext cx="5029200" cy="3017520"/>
                     </a:xfrm>
                     <a:prstGeom prst="rect">
                       <a:avLst/>
@@ -3807,7 +3959,14 @@
           <w:rFonts w:eastAsia="Times New Roman" w:cs="Arial"/>
           <w:color w:val="1F1F1F"/>
         </w:rPr>
-        <w:t>Figure 14: Residual plot</w:t>
+        <w:t>Figure 15</w:t>
+      </w:r>
+      <w:r>
+        <w:rPr>
+          <w:rFonts w:eastAsia="Times New Roman" w:cs="Arial"/>
+          <w:color w:val="1F1F1F"/>
+        </w:rPr>
+        <w:t>: Residual plot</w:t>
       </w:r>
       <w:r>
         <w:rPr>
@@ -3832,22 +3991,54 @@
       <w:pPr>
         <w:shd w:val="clear" w:color="auto" w:fill="FFFFFF"/>
         <w:spacing w:before="90" w:after="90" w:line="240" w:lineRule="auto"/>
-        <w:rPr>
-          <w:rFonts w:eastAsia="Times New Roman" w:cs="Arial"/>
-          <w:color w:val="1F1F1F"/>
-        </w:rPr>
-      </w:pPr>
-      <w:r>
-        <w:t xml:space="preserve">The residual plot shows a clear pattern instead of random scatter, suggesting that the model’s errors are systematic and not random. Many residuals are far from zero, and the red smoothing line deviates notably from the horizontal axis. This confirms that the </w:t>
-      </w:r>
-      <w:r>
-        <w:rPr>
-          <w:rStyle w:val="whitespace-normal"/>
-        </w:rPr>
-        <w:t>Linear Regression</w:t>
-      </w:r>
-      <w:r>
-        <w:t xml:space="preserve"> model does not adequately fit the data, violating the assumption of homoscedasticity.</w:t>
+      </w:pPr>
+      <w:r>
+        <w:lastRenderedPageBreak/>
+        <w:t xml:space="preserve">This plot shows residuals (y-axis) against predicted sentiment scores (x-axis), with a smoothed trend line in red. There are clear </w:t>
+      </w:r>
+      <w:r>
+        <w:rPr>
+          <w:bCs/>
+        </w:rPr>
+        <w:t>patterns and clusters</w:t>
+      </w:r>
+      <w:r>
+        <w:t xml:space="preserve"> in the residuals, rather than a random scatter around zero. Residuals become more negative as predicted scores increase, indicating </w:t>
+      </w:r>
+      <w:r>
+        <w:rPr>
+          <w:bCs/>
+        </w:rPr>
+        <w:t>heteroscedasticity</w:t>
+      </w:r>
+      <w:r>
+        <w:t xml:space="preserve"> (non-constant variance) and </w:t>
+      </w:r>
+      <w:r>
+        <w:rPr>
+          <w:bCs/>
+        </w:rPr>
+        <w:t>systematic prediction errors</w:t>
+      </w:r>
+      <w:r>
+        <w:t xml:space="preserve">. This violates the linear regression assumption that residuals should be randomly distributed and suggests the model is </w:t>
+      </w:r>
+      <w:proofErr w:type="spellStart"/>
+      <w:r>
+        <w:rPr>
+          <w:bCs/>
+        </w:rPr>
+        <w:t>mis</w:t>
+      </w:r>
+      <w:proofErr w:type="spellEnd"/>
+      <w:r>
+        <w:rPr>
+          <w:bCs/>
+        </w:rPr>
+        <w:t>-specified or unsuitable for this data</w:t>
+      </w:r>
+      <w:r>
+        <w:t>.</w:t>
       </w:r>
     </w:p>
     <w:p>
@@ -3866,7 +4057,7 @@
         </w:rPr>
         <w:drawing>
           <wp:inline distT="0" distB="0" distL="0" distR="0" wp14:anchorId="21B9C932" wp14:editId="6F684A58">
-            <wp:extent cx="5029200" cy="3236438"/>
+            <wp:extent cx="5029200" cy="3017520"/>
             <wp:effectExtent l="0" t="0" r="0" b="0"/>
             <wp:docPr id="32" name="Picture 32"/>
             <wp:cNvGraphicFramePr>
@@ -3880,7 +4071,13 @@
                     <pic:cNvPicPr/>
                   </pic:nvPicPr>
                   <pic:blipFill>
-                    <a:blip r:embed="rId20"/>
+                    <a:blip r:embed="rId21">
+                      <a:extLst>
+                        <a:ext uri="{28A0092B-C50C-407E-A947-70E740481C1C}">
+                          <a14:useLocalDpi xmlns:a14="http://schemas.microsoft.com/office/drawing/2010/main" val="0"/>
+                        </a:ext>
+                      </a:extLst>
+                    </a:blip>
                     <a:stretch>
                       <a:fillRect/>
                     </a:stretch>
@@ -3888,7 +4085,7 @@
                   <pic:spPr>
                     <a:xfrm>
                       <a:off x="0" y="0"/>
-                      <a:ext cx="5029200" cy="3236438"/>
+                      <a:ext cx="5029200" cy="3017520"/>
                     </a:xfrm>
                     <a:prstGeom prst="rect">
                       <a:avLst/>
@@ -3916,7 +4113,14 @@
           <w:rFonts w:eastAsia="Times New Roman" w:cs="Arial"/>
           <w:color w:val="1F1F1F"/>
         </w:rPr>
-        <w:t>Figure 15: Distribution of Residuals</w:t>
+        <w:t>Figure 16</w:t>
+      </w:r>
+      <w:r>
+        <w:rPr>
+          <w:rFonts w:eastAsia="Times New Roman" w:cs="Arial"/>
+          <w:color w:val="1F1F1F"/>
+        </w:rPr>
+        <w:t>: Distribution of Residuals</w:t>
       </w:r>
       <w:r>
         <w:rPr>
@@ -3941,30 +4145,24 @@
       <w:pPr>
         <w:shd w:val="clear" w:color="auto" w:fill="FFFFFF"/>
         <w:spacing w:before="90" w:after="90" w:line="240" w:lineRule="auto"/>
-        <w:rPr>
-          <w:rFonts w:eastAsia="Times New Roman" w:cs="Arial"/>
-          <w:color w:val="1F1F1F"/>
-        </w:rPr>
-      </w:pPr>
-      <w:r>
-        <w:t xml:space="preserve">The residuals are </w:t>
-      </w:r>
-      <w:proofErr w:type="spellStart"/>
-      <w:r>
-        <w:t>bimodally</w:t>
-      </w:r>
-      <w:proofErr w:type="spellEnd"/>
-      <w:r>
-        <w:t xml:space="preserve"> distributed, with peaks around -1 and +1. This indicates that the model consistently overestimates negative scores and underestimates positive scores. The lack of a normal, bell-shaped residual distribution further supports that the </w:t>
-      </w:r>
-      <w:r>
-        <w:rPr>
-          <w:rStyle w:val="whitespace-normal"/>
-        </w:rPr>
-        <w:t>Linear Regression</w:t>
-      </w:r>
-      <w:r>
-        <w:t xml:space="preserve"> model is inappropriate for this dataset and is failing to capture its underlying structure.</w:t>
+      </w:pPr>
+      <w:r>
+        <w:t>This histogram shows the distribution of residuals (actual - predicted values) with a ker</w:t>
+      </w:r>
+      <w:r>
+        <w:t xml:space="preserve">nel density overlay. </w:t>
+      </w:r>
+      <w:r>
+        <w:t>Residuals are spread across both positive and negative values, showing system</w:t>
+      </w:r>
+      <w:r>
+        <w:t xml:space="preserve">atic errors in both directions. </w:t>
+      </w:r>
+      <w:r>
+        <w:t>The distribution is not centered around zero and is multimodal, which violates a key assumption of linear regression (that residuals should be norma</w:t>
+      </w:r>
+      <w:r>
+        <w:t>lly distributed with mean ≈ 0).</w:t>
       </w:r>
     </w:p>
     <w:p>
@@ -3978,12 +4176,28 @@
         </w:rPr>
       </w:pPr>
       <w:r>
+        <w:t>This suggests that the model is not capturing the underlying data structure well and is making biased predictions.</w:t>
+      </w:r>
+      <w:r>
+        <w:t xml:space="preserve"> </w:t>
+      </w:r>
+      <w:proofErr w:type="gramStart"/>
+      <w:r>
         <w:rPr>
           <w:rFonts w:cs="Arial"/>
           <w:color w:val="1F1F1F"/>
           <w:shd w:val="clear" w:color="auto" w:fill="FFFFFF"/>
         </w:rPr>
-        <w:t>Based on the plots and the low R-squared value, the linear regression model developed with these specific features does not appear to be suitable for accurately predicting sentiment scores or analyzing sentiment trends effectively. The model's performance is quite poor, and a significant portion of the sentiment variability remains unexplained. The fundamental purpose of a linear regression model is to predic</w:t>
+        <w:t>Based</w:t>
+      </w:r>
+      <w:proofErr w:type="gramEnd"/>
+      <w:r>
+        <w:rPr>
+          <w:rFonts w:cs="Arial"/>
+          <w:color w:val="1F1F1F"/>
+          <w:shd w:val="clear" w:color="auto" w:fill="FFFFFF"/>
+        </w:rPr>
+        <w:t xml:space="preserve"> on the plots and the low R-squared value, the linear regression model developed with these specific features does not appear to be suitable for accurately predicting sentiment scores or analyzing sentiment trends effectively. The model's performance is quite poor, and a significant portion of the sentiment variability remains unexplained. The fundamental purpose of a linear regression model is to predic</w:t>
       </w:r>
       <w:r>
         <w:rPr>
@@ -4161,6 +4375,7 @@
           <w:color w:val="1F1F1F"/>
           <w:bdr w:val="single" w:sz="4" w:space="1" w:color="DADADA" w:frame="1"/>
         </w:rPr>
+        <w:lastRenderedPageBreak/>
         <w:t>monthly_message_count</w:t>
       </w:r>
       <w:proofErr w:type="spellEnd"/>
@@ -4232,6 +4447,110 @@
           <w:color w:val="1F1F1F"/>
         </w:rPr>
         <w:t>: The average number of words in emails sent by an employee in a given month. These features were chosen as they represent quantifiable aspects of monthly communication volume and verbosity that might correlate with overall monthly sentiment.</w:t>
+      </w:r>
+    </w:p>
+    <w:p>
+      <w:pPr>
+        <w:numPr>
+          <w:ilvl w:val="1"/>
+          <w:numId w:val="27"/>
+        </w:numPr>
+        <w:shd w:val="clear" w:color="auto" w:fill="FFFFFF"/>
+        <w:spacing w:before="100" w:beforeAutospacing="1" w:after="100" w:afterAutospacing="1" w:line="240" w:lineRule="auto"/>
+        <w:rPr>
+          <w:rFonts w:eastAsia="Times New Roman" w:cs="Arial"/>
+          <w:color w:val="1F1F1F"/>
+        </w:rPr>
+      </w:pPr>
+      <w:proofErr w:type="spellStart"/>
+      <w:r>
+        <w:rPr>
+          <w:rFonts w:eastAsia="Times New Roman" w:cs="Courier New"/>
+          <w:color w:val="1F1F1F"/>
+          <w:bdr w:val="single" w:sz="4" w:space="1" w:color="DADADA" w:frame="1"/>
+        </w:rPr>
+        <w:t>average_polarity</w:t>
+      </w:r>
+      <w:proofErr w:type="spellEnd"/>
+      <w:r>
+        <w:rPr>
+          <w:rFonts w:eastAsia="Times New Roman" w:cs="Arial"/>
+          <w:color w:val="1F1F1F"/>
+        </w:rPr>
+        <w:t>: Th</w:t>
+      </w:r>
+      <w:r>
+        <w:rPr>
+          <w:rFonts w:eastAsia="Times New Roman" w:cs="Arial"/>
+          <w:color w:val="1F1F1F"/>
+        </w:rPr>
+        <w:t xml:space="preserve">e average </w:t>
+      </w:r>
+      <w:r>
+        <w:rPr>
+          <w:rFonts w:eastAsia="Times New Roman" w:cs="Arial"/>
+          <w:color w:val="1F1F1F"/>
+        </w:rPr>
+        <w:t>polarity score of emails sent by an</w:t>
+      </w:r>
+      <w:r>
+        <w:rPr>
+          <w:rFonts w:eastAsia="Times New Roman" w:cs="Arial"/>
+          <w:color w:val="1F1F1F"/>
+        </w:rPr>
+        <w:t xml:space="preserve"> employee in a given month. </w:t>
+      </w:r>
+    </w:p>
+    <w:p>
+      <w:pPr>
+        <w:numPr>
+          <w:ilvl w:val="1"/>
+          <w:numId w:val="27"/>
+        </w:numPr>
+        <w:shd w:val="clear" w:color="auto" w:fill="FFFFFF"/>
+        <w:spacing w:before="100" w:beforeAutospacing="1" w:after="100" w:afterAutospacing="1" w:line="240" w:lineRule="auto"/>
+        <w:rPr>
+          <w:rFonts w:eastAsia="Times New Roman" w:cs="Arial"/>
+          <w:color w:val="1F1F1F"/>
+        </w:rPr>
+      </w:pPr>
+      <w:proofErr w:type="spellStart"/>
+      <w:r>
+        <w:rPr>
+          <w:rFonts w:eastAsia="Times New Roman" w:cs="Courier New"/>
+          <w:color w:val="1F1F1F"/>
+          <w:bdr w:val="single" w:sz="4" w:space="1" w:color="DADADA" w:frame="1"/>
+        </w:rPr>
+        <w:t>average_subjectivity</w:t>
+      </w:r>
+      <w:proofErr w:type="spellEnd"/>
+      <w:r>
+        <w:rPr>
+          <w:rFonts w:eastAsia="Times New Roman" w:cs="Arial"/>
+          <w:color w:val="1F1F1F"/>
+        </w:rPr>
+        <w:t>: Th</w:t>
+      </w:r>
+      <w:r>
+        <w:rPr>
+          <w:rFonts w:eastAsia="Times New Roman" w:cs="Arial"/>
+          <w:color w:val="1F1F1F"/>
+        </w:rPr>
+        <w:t xml:space="preserve">e average </w:t>
+      </w:r>
+      <w:r>
+        <w:rPr>
+          <w:rFonts w:eastAsia="Times New Roman" w:cs="Arial"/>
+          <w:color w:val="1F1F1F"/>
+        </w:rPr>
+        <w:t>subjectivity score of</w:t>
+      </w:r>
+      <w:r>
+        <w:rPr>
+          <w:rFonts w:eastAsia="Times New Roman" w:cs="Arial"/>
+          <w:color w:val="1F1F1F"/>
+        </w:rPr>
+        <w:t xml:space="preserve"> emails sent by an employee in a given month. </w:t>
       </w:r>
     </w:p>
     <w:p>
@@ -4621,8 +4940,21 @@
           <w:rFonts w:eastAsia="Times New Roman" w:cs="Arial"/>
           <w:color w:val="1F1F1F"/>
         </w:rPr>
-        <w:lastRenderedPageBreak/>
-        <w:t>The MSE of 7.6642 represents the average squared difference between the actual and predicted monthly sentiment scores. This value is relatively high given the range of possible monthly sentiment scores, indicating a significant average prediction error.</w:t>
+        <w:t>The MSE of 3.3493</w:t>
+      </w:r>
+      <w:r>
+        <w:rPr>
+          <w:rFonts w:eastAsia="Times New Roman" w:cs="Arial"/>
+          <w:color w:val="1F1F1F"/>
+        </w:rPr>
+        <w:t xml:space="preserve"> represents the average squared difference between the actual and predicted monthly sentiment scores. </w:t>
+      </w:r>
+      <w:r>
+        <w:rPr>
+          <w:rFonts w:eastAsia="Times New Roman" w:cs="Arial"/>
+          <w:color w:val="1F1F1F"/>
+        </w:rPr>
+        <w:t>A lower value indicates better fit.</w:t>
       </w:r>
     </w:p>
     <w:p>
@@ -4643,7 +4975,28 @@
           <w:rFonts w:eastAsia="Times New Roman" w:cs="Arial"/>
           <w:color w:val="1F1F1F"/>
         </w:rPr>
-        <w:t>The RMSE of 2.7684 provides the average magnitude of the prediction errors in the units of the monthly sentiment score. This means, on average, the model's predictions are off by about 2.77 units, which is substantial considering the sentiment scores are sums of +1 and -1 values.</w:t>
+        <w:t>The RMSE of 1.8301</w:t>
+      </w:r>
+      <w:r>
+        <w:rPr>
+          <w:rFonts w:eastAsia="Times New Roman" w:cs="Arial"/>
+          <w:color w:val="1F1F1F"/>
+        </w:rPr>
+        <w:t xml:space="preserve"> provides the average magnitude of the prediction errors in the units of the monthly sentiment score. This means, on average, </w:t>
+      </w:r>
+      <w:r>
+        <w:rPr>
+          <w:rFonts w:eastAsia="Times New Roman" w:cs="Arial"/>
+          <w:color w:val="1F1F1F"/>
+        </w:rPr>
+        <w:t xml:space="preserve">the </w:t>
+      </w:r>
+      <w:r>
+        <w:rPr>
+          <w:rFonts w:eastAsia="Times New Roman" w:cs="Arial"/>
+          <w:color w:val="1F1F1F"/>
+        </w:rPr>
+        <w:t>model’s predictions are off by about 1.83 units of monthly sentiment score, which is a noticeable but smaller error compared to the previous model version.</w:t>
       </w:r>
     </w:p>
     <w:p>
@@ -4663,7 +5016,28 @@
           <w:rFonts w:eastAsia="Times New Roman" w:cs="Arial"/>
           <w:color w:val="1F1F1F"/>
         </w:rPr>
-        <w:t>The R2 value of -0.0428 is very low and negative. A negative R2 indicates that the model performs worse than a simple horizontal line at the mean of the target variable. In other words, the chosen independent variables (monthly message count, average message length, and average word count) not only fail to explain the variance in monthly sentiment scores but also result in a model that is less accurate than simply predicting the average monthly sentiment score for all instances.</w:t>
+        <w:t>The R2 value of 0.6831</w:t>
+      </w:r>
+      <w:r>
+        <w:rPr>
+          <w:rFonts w:eastAsia="Times New Roman" w:cs="Arial"/>
+          <w:color w:val="1F1F1F"/>
+        </w:rPr>
+        <w:t xml:space="preserve"> </w:t>
+      </w:r>
+      <w:r>
+        <w:rPr>
+          <w:rFonts w:eastAsia="Times New Roman" w:cs="Arial"/>
+          <w:color w:val="1F1F1F"/>
+        </w:rPr>
+        <w:t xml:space="preserve">shows that </w:t>
+      </w:r>
+      <w:r>
+        <w:rPr>
+          <w:rFonts w:eastAsia="Times New Roman" w:cs="Arial"/>
+          <w:color w:val="1F1F1F"/>
+        </w:rPr>
+        <w:t>about 68.3% of the variance in monthly sentiment scores is explained by the model. This is a substantial improvement compared to the earlier version and indicates the chosen features collectively provide strong predictive power for monthly sentiment trends.</w:t>
       </w:r>
     </w:p>
     <w:p>
@@ -4739,6 +5113,7 @@
         </w:rPr>
         <w:t>, </w:t>
       </w:r>
+      <w:proofErr w:type="spellStart"/>
       <w:r>
         <w:rPr>
           <w:rFonts w:eastAsia="Times New Roman" w:cs="Courier New"/>
@@ -4747,6 +5122,7 @@
         </w:rPr>
         <w:t>average_message_length</w:t>
       </w:r>
+      <w:proofErr w:type="spellEnd"/>
       <w:r>
         <w:rPr>
           <w:rFonts w:eastAsia="Times New Roman" w:cs="Arial"/>
@@ -4754,35 +5130,111 @@
         </w:rPr>
         <w:t>, </w:t>
       </w:r>
+      <w:proofErr w:type="spellStart"/>
       <w:r>
         <w:rPr>
           <w:rFonts w:eastAsia="Times New Roman" w:cs="Courier New"/>
           <w:color w:val="1F1F1F"/>
           <w:bdr w:val="single" w:sz="4" w:space="1" w:color="DADADA" w:frame="1"/>
         </w:rPr>
-        <w:t>average_word_count</w:t>
-      </w:r>
-      <w:r>
-        <w:rPr>
-          <w:rFonts w:eastAsia="Times New Roman" w:cs="Arial"/>
-          <w:color w:val="1F1F1F"/>
-        </w:rPr>
-        <w:t>) are zero. Similar to the individual message model, interpreting the intercept in isolation here is not particularly meaningful as these feature values are unlikely to be zero in a realistic monthly summary.</w:t>
+        <w:t>average_word_</w:t>
+      </w:r>
+      <w:proofErr w:type="gramStart"/>
+      <w:r>
+        <w:rPr>
+          <w:rFonts w:eastAsia="Times New Roman" w:cs="Courier New"/>
+          <w:color w:val="1F1F1F"/>
+          <w:bdr w:val="single" w:sz="4" w:space="1" w:color="DADADA" w:frame="1"/>
+        </w:rPr>
+        <w:t>count</w:t>
+      </w:r>
+      <w:proofErr w:type="spellEnd"/>
+      <w:r>
+        <w:rPr>
+          <w:rFonts w:eastAsia="Times New Roman" w:cs="Arial"/>
+          <w:color w:val="1F1F1F"/>
+        </w:rPr>
+        <w:t xml:space="preserve"> ,</w:t>
+      </w:r>
+      <w:proofErr w:type="gramEnd"/>
+      <w:r>
+        <w:rPr>
+          <w:rFonts w:eastAsia="Times New Roman" w:cs="Arial"/>
+          <w:color w:val="1F1F1F"/>
+        </w:rPr>
+        <w:t xml:space="preserve"> </w:t>
+      </w:r>
+      <w:proofErr w:type="spellStart"/>
+      <w:r>
+        <w:rPr>
+          <w:rFonts w:eastAsia="Times New Roman" w:cs="Courier New"/>
+          <w:color w:val="1F1F1F"/>
+          <w:bdr w:val="single" w:sz="4" w:space="1" w:color="DADADA" w:frame="1"/>
+        </w:rPr>
+        <w:lastRenderedPageBreak/>
+        <w:t>average_polar</w:t>
+      </w:r>
+      <w:r>
+        <w:rPr>
+          <w:rFonts w:eastAsia="Times New Roman" w:cs="Courier New"/>
+          <w:color w:val="1F1F1F"/>
+          <w:bdr w:val="single" w:sz="4" w:space="1" w:color="DADADA" w:frame="1"/>
+        </w:rPr>
+        <w:t>ity</w:t>
+      </w:r>
+      <w:proofErr w:type="spellEnd"/>
+      <w:r>
+        <w:rPr>
+          <w:rFonts w:eastAsia="Times New Roman" w:cs="Arial"/>
+          <w:color w:val="1F1F1F"/>
+        </w:rPr>
+        <w:t>,</w:t>
+      </w:r>
+      <w:r>
+        <w:rPr>
+          <w:rFonts w:eastAsia="Times New Roman" w:cs="Arial"/>
+          <w:color w:val="1F1F1F"/>
+        </w:rPr>
+        <w:t xml:space="preserve"> </w:t>
+      </w:r>
+      <w:proofErr w:type="spellStart"/>
+      <w:r>
+        <w:rPr>
+          <w:rFonts w:eastAsia="Times New Roman" w:cs="Courier New"/>
+          <w:color w:val="1F1F1F"/>
+          <w:bdr w:val="single" w:sz="4" w:space="1" w:color="DADADA" w:frame="1"/>
+        </w:rPr>
+        <w:t>average_subjectivity</w:t>
+      </w:r>
+      <w:proofErr w:type="spellEnd"/>
+      <w:r>
+        <w:rPr>
+          <w:rFonts w:eastAsia="Times New Roman" w:cs="Arial"/>
+          <w:color w:val="1F1F1F"/>
+        </w:rPr>
+        <w:t>)</w:t>
+      </w:r>
+      <w:r>
+        <w:rPr>
+          <w:rFonts w:eastAsia="Times New Roman" w:cs="Arial"/>
+          <w:color w:val="1F1F1F"/>
+        </w:rPr>
+        <w:t xml:space="preserve"> are zero. Similar to the individual message model, interpreting the intercept in isolation here is not particularly meaningful as these feature values are unlikely to be zero in a realistic monthly summary.</w:t>
       </w:r>
     </w:p>
     <w:p>
       <w:pPr>
+        <w:pStyle w:val="ListParagraph"/>
         <w:numPr>
           <w:ilvl w:val="0"/>
           <w:numId w:val="38"/>
         </w:numPr>
-        <w:shd w:val="clear" w:color="auto" w:fill="FFFFFF"/>
-        <w:spacing w:before="100" w:beforeAutospacing="1" w:after="100" w:afterAutospacing="1" w:line="240" w:lineRule="auto"/>
-        <w:rPr>
-          <w:rFonts w:eastAsia="Times New Roman" w:cs="Arial"/>
-          <w:color w:val="1F1F1F"/>
-        </w:rPr>
-      </w:pPr>
+        <w:rPr>
+          <w:rFonts w:eastAsia="Times New Roman" w:cs="Arial"/>
+          <w:color w:val="1F1F1F"/>
+        </w:rPr>
+      </w:pPr>
+      <w:proofErr w:type="spellStart"/>
       <w:r>
         <w:rPr>
           <w:rFonts w:eastAsia="Times New Roman" w:cs="Courier New"/>
@@ -4792,6 +5244,7 @@
         </w:rPr>
         <w:t>monthly_message_count</w:t>
       </w:r>
+      <w:proofErr w:type="spellEnd"/>
       <w:r>
         <w:rPr>
           <w:rFonts w:eastAsia="Times New Roman" w:cs="Arial"/>
@@ -4812,39 +5265,43 @@
           <w:rFonts w:eastAsia="Times New Roman" w:cs="Arial"/>
           <w:color w:val="1F1F1F"/>
         </w:rPr>
-        <w:t>This coefficient indicates that for every one-unit increase in the </w:t>
-      </w:r>
-      <w:proofErr w:type="spellStart"/>
-      <w:r>
-        <w:rPr>
-          <w:rFonts w:eastAsia="Times New Roman" w:cs="Courier New"/>
-          <w:color w:val="1F1F1F"/>
-          <w:bdr w:val="single" w:sz="4" w:space="1" w:color="DADADA" w:frame="1"/>
-        </w:rPr>
-        <w:t>monthly_message_count</w:t>
-      </w:r>
-      <w:proofErr w:type="spellEnd"/>
-      <w:r>
-        <w:rPr>
-          <w:rFonts w:eastAsia="Times New Roman" w:cs="Arial"/>
-          <w:color w:val="1F1F1F"/>
-        </w:rPr>
-        <w:t>, the predicted monthly sentiment score decreases by approximately 0.0892, assuming other features are held constant. This suggests a slight negative association between the number of messages sent in a month and the overall monthly sentiment score.</w:t>
+        <w:t xml:space="preserve">The coefficient is 0.4098. </w:t>
+      </w:r>
+      <w:r>
+        <w:rPr>
+          <w:rFonts w:eastAsia="Times New Roman" w:cs="Arial"/>
+          <w:color w:val="1F1F1F"/>
+        </w:rPr>
+        <w:t xml:space="preserve">A one-unit increase in the monthly number of messages, holding other features constant, is associated with an increase of about 0.4098 in the predicted monthly sentiment score. This suggests a moderate positive relationship: months with more messages </w:t>
+      </w:r>
+      <w:r>
+        <w:rPr>
+          <w:rFonts w:eastAsia="Times New Roman" w:cs="Arial"/>
+          <w:color w:val="1F1F1F"/>
+        </w:rPr>
+        <w:t>tend to have a more positive ove</w:t>
+      </w:r>
+      <w:r>
+        <w:rPr>
+          <w:rFonts w:eastAsia="Times New Roman" w:cs="Arial"/>
+          <w:color w:val="1F1F1F"/>
+        </w:rPr>
+        <w:t>rall sentiment score.</w:t>
       </w:r>
     </w:p>
     <w:p>
       <w:pPr>
+        <w:pStyle w:val="ListParagraph"/>
         <w:numPr>
           <w:ilvl w:val="0"/>
           <w:numId w:val="38"/>
         </w:numPr>
-        <w:shd w:val="clear" w:color="auto" w:fill="FFFFFF"/>
-        <w:spacing w:before="100" w:beforeAutospacing="1" w:after="100" w:afterAutospacing="1" w:line="240" w:lineRule="auto"/>
-        <w:rPr>
-          <w:rFonts w:eastAsia="Times New Roman" w:cs="Arial"/>
-          <w:color w:val="1F1F1F"/>
-        </w:rPr>
-      </w:pPr>
+        <w:rPr>
+          <w:rFonts w:eastAsia="Times New Roman" w:cs="Arial"/>
+          <w:color w:val="1F1F1F"/>
+        </w:rPr>
+      </w:pPr>
+      <w:proofErr w:type="spellStart"/>
       <w:r>
         <w:rPr>
           <w:rFonts w:eastAsia="Times New Roman" w:cs="Courier New"/>
@@ -4854,6 +5311,7 @@
         </w:rPr>
         <w:t>average_message_length</w:t>
       </w:r>
+      <w:proofErr w:type="spellEnd"/>
       <w:r>
         <w:rPr>
           <w:rFonts w:eastAsia="Times New Roman" w:cs="Arial"/>
@@ -4874,32 +5332,227 @@
           <w:rFonts w:eastAsia="Times New Roman" w:cs="Arial"/>
           <w:color w:val="1F1F1F"/>
         </w:rPr>
-        <w:t>For every one-unit increase in the </w:t>
-      </w:r>
-      <w:proofErr w:type="spellStart"/>
-      <w:r>
-        <w:rPr>
-          <w:rFonts w:eastAsia="Times New Roman" w:cs="Courier New"/>
-          <w:color w:val="1F1F1F"/>
-          <w:bdr w:val="single" w:sz="4" w:space="1" w:color="DADADA" w:frame="1"/>
-        </w:rPr>
-        <w:t>average_message_length</w:t>
-      </w:r>
-      <w:proofErr w:type="spellEnd"/>
-      <w:r>
-        <w:rPr>
-          <w:rFonts w:eastAsia="Times New Roman" w:cs="Arial"/>
-          <w:color w:val="1F1F1F"/>
-        </w:rPr>
-        <w:t> for a given month, the predicted monthly sentiment score decreases by approximately 0.0244, holding other features constant. This suggests a weak negative relationship between the average length of messages sent in a month and the monthly sentiment.</w:t>
+        <w:t xml:space="preserve">The coefficient is </w:t>
+      </w:r>
+      <w:r>
+        <w:rPr>
+          <w:rFonts w:eastAsia="Times New Roman" w:cs="Arial"/>
+          <w:color w:val="1F1F1F"/>
+        </w:rPr>
+        <w:t xml:space="preserve">0.00456. </w:t>
+      </w:r>
+      <w:r>
+        <w:rPr>
+          <w:rFonts w:eastAsia="Times New Roman" w:cs="Arial"/>
+          <w:color w:val="1F1F1F"/>
+        </w:rPr>
+        <w:t>A one-unit increase in the average message length (characters), holding other features constant, is associated with an increase of about 0.00456 in the predicted monthly sentiment score. This shows a weak positive relationship between longer average message length and monthly sentiment.</w:t>
       </w:r>
     </w:p>
     <w:p>
       <w:pPr>
+        <w:pStyle w:val="ListParagraph"/>
         <w:numPr>
           <w:ilvl w:val="0"/>
           <w:numId w:val="38"/>
         </w:numPr>
+        <w:rPr>
+          <w:rFonts w:eastAsia="Times New Roman" w:cs="Arial"/>
+          <w:color w:val="1F1F1F"/>
+        </w:rPr>
+      </w:pPr>
+      <w:proofErr w:type="spellStart"/>
+      <w:r>
+        <w:rPr>
+          <w:rFonts w:eastAsia="Times New Roman" w:cs="Courier New"/>
+          <w:bCs/>
+          <w:color w:val="1F1F1F"/>
+          <w:bdr w:val="single" w:sz="4" w:space="1" w:color="DADADA" w:frame="1"/>
+        </w:rPr>
+        <w:t>average_word_count</w:t>
+      </w:r>
+      <w:proofErr w:type="spellEnd"/>
+      <w:r>
+        <w:rPr>
+          <w:rFonts w:eastAsia="Times New Roman" w:cs="Arial"/>
+          <w:bCs/>
+          <w:color w:val="1F1F1F"/>
+        </w:rPr>
+        <w:t> Coefficient:</w:t>
+      </w:r>
+      <w:r>
+        <w:rPr>
+          <w:rFonts w:eastAsia="Times New Roman" w:cs="Arial"/>
+          <w:color w:val="1F1F1F"/>
+        </w:rPr>
+        <w:t> </w:t>
+      </w:r>
+      <w:r>
+        <w:rPr>
+          <w:rFonts w:eastAsia="Times New Roman" w:cs="Arial"/>
+          <w:color w:val="1F1F1F"/>
+        </w:rPr>
+        <w:t xml:space="preserve">The coefficient is </w:t>
+      </w:r>
+      <w:r>
+        <w:rPr>
+          <w:rFonts w:eastAsia="Times New Roman" w:cs="Arial"/>
+          <w:color w:val="1F1F1F"/>
+        </w:rPr>
+        <w:t xml:space="preserve">0.0126. </w:t>
+      </w:r>
+      <w:r>
+        <w:rPr>
+          <w:rFonts w:eastAsia="Times New Roman" w:cs="Arial"/>
+          <w:color w:val="1F1F1F"/>
+        </w:rPr>
+        <w:t xml:space="preserve">A one-unit increase in the average number of words per message, holding other features constant, is associated with a decrease of about 0.0126 in the predicted monthly sentiment score. This indicates a slight negative relationship, meaning </w:t>
+      </w:r>
+      <w:proofErr w:type="gramStart"/>
+      <w:r>
+        <w:rPr>
+          <w:rFonts w:eastAsia="Times New Roman" w:cs="Arial"/>
+          <w:color w:val="1F1F1F"/>
+        </w:rPr>
+        <w:t>more wordy</w:t>
+      </w:r>
+      <w:proofErr w:type="gramEnd"/>
+      <w:r>
+        <w:rPr>
+          <w:rFonts w:eastAsia="Times New Roman" w:cs="Arial"/>
+          <w:color w:val="1F1F1F"/>
+        </w:rPr>
+        <w:t xml:space="preserve"> messages might correlate with more negative sentiment overall.</w:t>
+      </w:r>
+    </w:p>
+    <w:p>
+      <w:pPr>
+        <w:pStyle w:val="ListParagraph"/>
+        <w:numPr>
+          <w:ilvl w:val="0"/>
+          <w:numId w:val="38"/>
+        </w:numPr>
+        <w:rPr>
+          <w:rFonts w:eastAsia="Times New Roman" w:cs="Arial"/>
+          <w:color w:val="1F1F1F"/>
+        </w:rPr>
+      </w:pPr>
+      <w:proofErr w:type="spellStart"/>
+      <w:r>
+        <w:rPr>
+          <w:rFonts w:eastAsia="Times New Roman" w:cs="Courier New"/>
+          <w:color w:val="1F1F1F"/>
+          <w:bdr w:val="single" w:sz="4" w:space="1" w:color="DADADA" w:frame="1"/>
+        </w:rPr>
+        <w:t>average_polar</w:t>
+      </w:r>
+      <w:r>
+        <w:rPr>
+          <w:rFonts w:eastAsia="Times New Roman" w:cs="Courier New"/>
+          <w:color w:val="1F1F1F"/>
+          <w:bdr w:val="single" w:sz="4" w:space="1" w:color="DADADA" w:frame="1"/>
+        </w:rPr>
+        <w:t>ity</w:t>
+      </w:r>
+      <w:proofErr w:type="spellEnd"/>
+      <w:r>
+        <w:rPr>
+          <w:rFonts w:eastAsia="Times New Roman" w:cs="Arial"/>
+          <w:color w:val="1F1F1F"/>
+        </w:rPr>
+        <w:t xml:space="preserve"> Coefficient: </w:t>
+      </w:r>
+      <w:r>
+        <w:rPr>
+          <w:rFonts w:eastAsia="Times New Roman" w:cs="Arial"/>
+          <w:color w:val="1F1F1F"/>
+        </w:rPr>
+        <w:t>The coefficient is</w:t>
+      </w:r>
+      <w:r>
+        <w:rPr>
+          <w:rFonts w:eastAsia="Times New Roman" w:cs="Arial"/>
+          <w:color w:val="1F1F1F"/>
+        </w:rPr>
+        <w:t xml:space="preserve"> 8.3078. </w:t>
+      </w:r>
+      <w:proofErr w:type="gramStart"/>
+      <w:r>
+        <w:rPr>
+          <w:rFonts w:eastAsia="Times New Roman" w:cs="Arial"/>
+          <w:color w:val="1F1F1F"/>
+        </w:rPr>
+        <w:t>A</w:t>
+      </w:r>
+      <w:proofErr w:type="gramEnd"/>
+      <w:r>
+        <w:rPr>
+          <w:rFonts w:eastAsia="Times New Roman" w:cs="Arial"/>
+          <w:color w:val="1F1F1F"/>
+        </w:rPr>
+        <w:t xml:space="preserve"> one-unit increase in average polarity is associated with a large positive increase (≈ 8.31) in the predicted monthly sentiment score. This shows that message polarity is a very strong positive predictor of monthly sentiment.</w:t>
+      </w:r>
+    </w:p>
+    <w:p>
+      <w:pPr>
+        <w:pStyle w:val="ListParagraph"/>
+        <w:numPr>
+          <w:ilvl w:val="0"/>
+          <w:numId w:val="38"/>
+        </w:numPr>
+        <w:rPr>
+          <w:rFonts w:eastAsia="Times New Roman" w:cs="Arial"/>
+          <w:color w:val="1F1F1F"/>
+        </w:rPr>
+      </w:pPr>
+      <w:proofErr w:type="spellStart"/>
+      <w:r>
+        <w:rPr>
+          <w:rFonts w:eastAsia="Times New Roman" w:cs="Courier New"/>
+          <w:color w:val="1F1F1F"/>
+          <w:bdr w:val="single" w:sz="4" w:space="1" w:color="DADADA" w:frame="1"/>
+        </w:rPr>
+        <w:t>average_subjectivity</w:t>
+      </w:r>
+      <w:proofErr w:type="spellEnd"/>
+      <w:r>
+        <w:rPr>
+          <w:rFonts w:eastAsia="Times New Roman" w:cs="Arial"/>
+          <w:color w:val="1F1F1F"/>
+        </w:rPr>
+        <w:t xml:space="preserve"> Coefficient: </w:t>
+      </w:r>
+      <w:r>
+        <w:rPr>
+          <w:rFonts w:eastAsia="Times New Roman" w:cs="Arial"/>
+          <w:color w:val="1F1F1F"/>
+        </w:rPr>
+        <w:t>The coefficient is</w:t>
+      </w:r>
+      <w:r>
+        <w:rPr>
+          <w:rFonts w:eastAsia="Times New Roman" w:cs="Arial"/>
+          <w:color w:val="1F1F1F"/>
+        </w:rPr>
+        <w:t xml:space="preserve"> </w:t>
+      </w:r>
+      <w:r>
+        <w:rPr>
+          <w:rFonts w:eastAsia="Times New Roman" w:cs="Arial"/>
+          <w:color w:val="1F1F1F"/>
+        </w:rPr>
+        <w:t>0.4473</w:t>
+      </w:r>
+      <w:r>
+        <w:rPr>
+          <w:rFonts w:eastAsia="Times New Roman" w:cs="Arial"/>
+          <w:color w:val="1F1F1F"/>
+        </w:rPr>
+        <w:t>. A one-unit increase in average subjectivity is associated with a decrease of about 0.4473 in the predicted monthly sentiment score. This implies a moderate negative relationship: months with more subjective content may have slightly more negative overall sentiment scores.</w:t>
+      </w:r>
+    </w:p>
+    <w:p>
+      <w:pPr>
         <w:shd w:val="clear" w:color="auto" w:fill="FFFFFF"/>
         <w:spacing w:before="100" w:beforeAutospacing="1" w:after="100" w:afterAutospacing="1" w:line="240" w:lineRule="auto"/>
         <w:rPr>
@@ -4909,34 +5562,152 @@
       </w:pPr>
       <w:r>
         <w:rPr>
+          <w:rFonts w:eastAsia="Times New Roman" w:cs="Arial"/>
+          <w:color w:val="1F1F1F"/>
+        </w:rPr>
+        <w:t xml:space="preserve">The </w:t>
+      </w:r>
+      <w:r>
+        <w:rPr>
+          <w:rFonts w:eastAsia="Times New Roman" w:cs="Arial"/>
+          <w:color w:val="1F1F1F"/>
+        </w:rPr>
+        <w:t xml:space="preserve">Linear Regression model for predicting monthly sentiment scores shows stronger performance than the previous version. The inclusion of </w:t>
+      </w:r>
+      <w:proofErr w:type="spellStart"/>
+      <w:r>
+        <w:rPr>
           <w:rFonts w:eastAsia="Times New Roman" w:cs="Courier New"/>
-          <w:bCs/>
           <w:color w:val="1F1F1F"/>
           <w:bdr w:val="single" w:sz="4" w:space="1" w:color="DADADA" w:frame="1"/>
         </w:rPr>
+        <w:t>average_polar</w:t>
+      </w:r>
+      <w:r>
+        <w:rPr>
+          <w:rFonts w:eastAsia="Times New Roman" w:cs="Courier New"/>
+          <w:color w:val="1F1F1F"/>
+          <w:bdr w:val="single" w:sz="4" w:space="1" w:color="DADADA" w:frame="1"/>
+        </w:rPr>
+        <w:t>ity</w:t>
+      </w:r>
+      <w:proofErr w:type="spellEnd"/>
+      <w:r>
+        <w:rPr>
+          <w:rFonts w:eastAsia="Times New Roman" w:cs="Arial"/>
+          <w:color w:val="1F1F1F"/>
+        </w:rPr>
+        <w:t xml:space="preserve"> </w:t>
+      </w:r>
+      <w:r>
+        <w:rPr>
+          <w:rFonts w:eastAsia="Times New Roman" w:cs="Arial"/>
+          <w:color w:val="1F1F1F"/>
+        </w:rPr>
+        <w:t xml:space="preserve">and </w:t>
+      </w:r>
+      <w:proofErr w:type="spellStart"/>
+      <w:r>
+        <w:rPr>
+          <w:rFonts w:eastAsia="Times New Roman" w:cs="Courier New"/>
+          <w:color w:val="1F1F1F"/>
+          <w:bdr w:val="single" w:sz="4" w:space="1" w:color="DADADA" w:frame="1"/>
+        </w:rPr>
+        <w:t>average_subjectivity</w:t>
+      </w:r>
+      <w:proofErr w:type="spellEnd"/>
+      <w:r>
+        <w:rPr>
+          <w:rFonts w:eastAsia="Times New Roman" w:cs="Arial"/>
+          <w:color w:val="1F1F1F"/>
+        </w:rPr>
+        <w:t xml:space="preserve"> has substantially improved explanatory power (R² ≈ 0.68), suggesting that message content characteristics are much more informative than purely structural feature</w:t>
+      </w:r>
+      <w:r>
+        <w:rPr>
+          <w:rFonts w:eastAsia="Times New Roman" w:cs="Arial"/>
+          <w:color w:val="1F1F1F"/>
+        </w:rPr>
+        <w:t xml:space="preserve">s like message length or count. </w:t>
+      </w:r>
+      <w:r>
+        <w:rPr>
+          <w:rFonts w:eastAsia="Times New Roman" w:cs="Arial"/>
+          <w:color w:val="1F1F1F"/>
+        </w:rPr>
+        <w:t xml:space="preserve">While </w:t>
+      </w:r>
+      <w:proofErr w:type="spellStart"/>
+      <w:r>
+        <w:rPr>
+          <w:rFonts w:eastAsia="Times New Roman" w:cs="Courier New"/>
+          <w:color w:val="1F1F1F"/>
+          <w:bdr w:val="single" w:sz="4" w:space="1" w:color="DADADA" w:frame="1"/>
+        </w:rPr>
+        <w:t>monthly_message_count</w:t>
+      </w:r>
+      <w:proofErr w:type="spellEnd"/>
+      <w:r>
+        <w:rPr>
+          <w:rFonts w:eastAsia="Times New Roman" w:cs="Arial"/>
+          <w:color w:val="1F1F1F"/>
+        </w:rPr>
+        <w:t xml:space="preserve"> </w:t>
+      </w:r>
+      <w:r>
+        <w:rPr>
+          <w:rFonts w:eastAsia="Times New Roman" w:cs="Arial"/>
+          <w:color w:val="1F1F1F"/>
+        </w:rPr>
+        <w:t xml:space="preserve">and </w:t>
+      </w:r>
+      <w:proofErr w:type="spellStart"/>
+      <w:r>
+        <w:rPr>
+          <w:rFonts w:eastAsia="Times New Roman" w:cs="Courier New"/>
+          <w:color w:val="1F1F1F"/>
+          <w:bdr w:val="single" w:sz="4" w:space="1" w:color="DADADA" w:frame="1"/>
+        </w:rPr>
+        <w:t>average_message_length</w:t>
+      </w:r>
+      <w:proofErr w:type="spellEnd"/>
+      <w:r>
+        <w:rPr>
+          <w:rFonts w:eastAsia="Times New Roman" w:cs="Arial"/>
+          <w:color w:val="1F1F1F"/>
+        </w:rPr>
+        <w:t xml:space="preserve"> </w:t>
+      </w:r>
+      <w:r>
+        <w:rPr>
+          <w:rFonts w:eastAsia="Times New Roman" w:cs="Arial"/>
+          <w:color w:val="1F1F1F"/>
+        </w:rPr>
+        <w:t xml:space="preserve">show weak to moderate positive effects, and </w:t>
+      </w:r>
+      <w:proofErr w:type="spellStart"/>
+      <w:r>
+        <w:rPr>
+          <w:rFonts w:eastAsia="Times New Roman" w:cs="Courier New"/>
+          <w:color w:val="1F1F1F"/>
+          <w:bdr w:val="single" w:sz="4" w:space="1" w:color="DADADA" w:frame="1"/>
+        </w:rPr>
         <w:t>average_word_count</w:t>
       </w:r>
-      <w:r>
-        <w:rPr>
-          <w:rFonts w:eastAsia="Times New Roman" w:cs="Arial"/>
-          <w:bCs/>
-          <w:color w:val="1F1F1F"/>
-        </w:rPr>
-        <w:t> Coefficient:</w:t>
-      </w:r>
-      <w:r>
-        <w:rPr>
-          <w:rFonts w:eastAsia="Times New Roman" w:cs="Arial"/>
-          <w:color w:val="1F1F1F"/>
-        </w:rPr>
-        <w:t> </w:t>
-      </w:r>
-      <w:r>
-        <w:rPr>
-          <w:rFonts w:eastAsia="Times New Roman" w:cs="Arial"/>
-          <w:color w:val="1F1F1F"/>
-        </w:rPr>
-        <w:t>This coefficient shows that for every one-unit increase in the </w:t>
+      <w:proofErr w:type="spellEnd"/>
+      <w:r>
+        <w:rPr>
+          <w:rFonts w:eastAsia="Times New Roman" w:cs="Arial"/>
+          <w:color w:val="1F1F1F"/>
+        </w:rPr>
+        <w:t xml:space="preserve"> </w:t>
+      </w:r>
+      <w:r>
+        <w:rPr>
+          <w:rFonts w:eastAsia="Times New Roman" w:cs="Arial"/>
+          <w:color w:val="1F1F1F"/>
+        </w:rPr>
+        <w:t xml:space="preserve">shows a weak negative effect, the strongest relationships come from </w:t>
       </w:r>
       <w:proofErr w:type="spellStart"/>
       <w:r>
@@ -4945,7 +5716,15 @@
           <w:color w:val="1F1F1F"/>
           <w:bdr w:val="single" w:sz="4" w:space="1" w:color="DADADA" w:frame="1"/>
         </w:rPr>
-        <w:t>average_word_count</w:t>
+        <w:t>average_polar</w:t>
+      </w:r>
+      <w:r>
+        <w:rPr>
+          <w:rFonts w:eastAsia="Times New Roman" w:cs="Courier New"/>
+          <w:color w:val="1F1F1F"/>
+          <w:bdr w:val="single" w:sz="4" w:space="1" w:color="DADADA" w:frame="1"/>
+        </w:rPr>
+        <w:t>ity</w:t>
       </w:r>
       <w:proofErr w:type="spellEnd"/>
       <w:r>
@@ -4953,7 +5732,38 @@
           <w:rFonts w:eastAsia="Times New Roman" w:cs="Arial"/>
           <w:color w:val="1F1F1F"/>
         </w:rPr>
-        <w:t> for a given month, the predicted monthly sentiment score increases by approximately 0.1249, assuming other features are held constant. This suggests a positive association between the average number of words in messages sent in a month and the monthly sentiment.</w:t>
+        <w:t xml:space="preserve"> </w:t>
+      </w:r>
+      <w:r>
+        <w:rPr>
+          <w:rFonts w:eastAsia="Times New Roman" w:cs="Arial"/>
+          <w:color w:val="1F1F1F"/>
+        </w:rPr>
+        <w:t xml:space="preserve">(strong positive) and </w:t>
+      </w:r>
+      <w:proofErr w:type="spellStart"/>
+      <w:r>
+        <w:rPr>
+          <w:rFonts w:eastAsia="Times New Roman" w:cs="Courier New"/>
+          <w:color w:val="1F1F1F"/>
+          <w:bdr w:val="single" w:sz="4" w:space="1" w:color="DADADA" w:frame="1"/>
+        </w:rPr>
+        <w:t>average_subjectivity</w:t>
+      </w:r>
+      <w:proofErr w:type="spellEnd"/>
+      <w:r>
+        <w:rPr>
+          <w:rFonts w:eastAsia="Times New Roman" w:cs="Arial"/>
+          <w:color w:val="1F1F1F"/>
+        </w:rPr>
+        <w:t xml:space="preserve"> </w:t>
+      </w:r>
+      <w:r>
+        <w:rPr>
+          <w:rFonts w:eastAsia="Times New Roman" w:cs="Arial"/>
+          <w:color w:val="1F1F1F"/>
+        </w:rPr>
+        <w:t>(moderate negative).</w:t>
       </w:r>
     </w:p>
     <w:p>
@@ -4970,152 +5780,7 @@
           <w:rFonts w:eastAsia="Times New Roman" w:cs="Arial"/>
           <w:color w:val="1F1F1F"/>
         </w:rPr>
-        <w:t>The linear regression model for predicting monthly sentiment scores using monthly aggregated features exhibits very poor performance. The low (and negative) R-squared</w:t>
-      </w:r>
-      <w:r>
-        <w:rPr>
-          <w:rFonts w:eastAsia="Times New Roman" w:cs="Arial"/>
-          <w:color w:val="1F1F1F"/>
-        </w:rPr>
-        <w:t xml:space="preserve"> value clearly indicates that </w:t>
-      </w:r>
-      <w:proofErr w:type="spellStart"/>
-      <w:r>
-        <w:rPr>
-          <w:rFonts w:eastAsia="Times New Roman" w:cs="Courier New"/>
-          <w:color w:val="1F1F1F"/>
-          <w:bdr w:val="single" w:sz="4" w:space="1" w:color="DADADA" w:frame="1"/>
-        </w:rPr>
-        <w:t>monthly_message_count</w:t>
-      </w:r>
-      <w:proofErr w:type="spellEnd"/>
-      <w:r>
-        <w:rPr>
-          <w:rFonts w:eastAsia="Times New Roman" w:cs="Arial"/>
-          <w:color w:val="1F1F1F"/>
-        </w:rPr>
-        <w:t xml:space="preserve">, </w:t>
-      </w:r>
-      <w:proofErr w:type="spellStart"/>
-      <w:r>
-        <w:rPr>
-          <w:rFonts w:eastAsia="Times New Roman" w:cs="Courier New"/>
-          <w:color w:val="1F1F1F"/>
-          <w:bdr w:val="single" w:sz="4" w:space="1" w:color="DADADA" w:frame="1"/>
-        </w:rPr>
-        <w:t>average_message_</w:t>
-      </w:r>
-      <w:proofErr w:type="gramStart"/>
-      <w:r>
-        <w:rPr>
-          <w:rFonts w:eastAsia="Times New Roman" w:cs="Courier New"/>
-          <w:color w:val="1F1F1F"/>
-          <w:bdr w:val="single" w:sz="4" w:space="1" w:color="DADADA" w:frame="1"/>
-        </w:rPr>
-        <w:t>length</w:t>
-      </w:r>
-      <w:proofErr w:type="spellEnd"/>
-      <w:r>
-        <w:rPr>
-          <w:rFonts w:eastAsia="Times New Roman" w:cs="Arial"/>
-          <w:color w:val="1F1F1F"/>
-        </w:rPr>
-        <w:t> </w:t>
-      </w:r>
-      <w:r>
-        <w:rPr>
-          <w:rFonts w:eastAsia="Times New Roman" w:cs="Arial"/>
-          <w:color w:val="1F1F1F"/>
-        </w:rPr>
-        <w:t>,</w:t>
-      </w:r>
-      <w:proofErr w:type="gramEnd"/>
-      <w:r>
-        <w:rPr>
-          <w:rFonts w:eastAsia="Times New Roman" w:cs="Arial"/>
-          <w:color w:val="1F1F1F"/>
-        </w:rPr>
-        <w:t xml:space="preserve"> and </w:t>
-      </w:r>
-      <w:proofErr w:type="spellStart"/>
-      <w:r>
-        <w:rPr>
-          <w:rFonts w:eastAsia="Times New Roman" w:cs="Courier New"/>
-          <w:color w:val="1F1F1F"/>
-          <w:bdr w:val="single" w:sz="4" w:space="1" w:color="DADADA" w:frame="1"/>
-        </w:rPr>
-        <w:t>average_word_count</w:t>
-      </w:r>
-      <w:proofErr w:type="spellEnd"/>
-      <w:r>
-        <w:rPr>
-          <w:rFonts w:eastAsia="Times New Roman" w:cs="Arial"/>
-          <w:color w:val="1F1F1F"/>
-        </w:rPr>
-        <w:t> </w:t>
-      </w:r>
-      <w:r>
-        <w:rPr>
-          <w:rFonts w:eastAsia="Times New Roman" w:cs="Arial"/>
-          <w:color w:val="1F1F1F"/>
-        </w:rPr>
-        <w:t>are not effective linear p</w:t>
-      </w:r>
-      <w:r>
-        <w:rPr>
-          <w:rFonts w:eastAsia="Times New Roman" w:cs="Arial"/>
-          <w:color w:val="1F1F1F"/>
-        </w:rPr>
-        <w:t>redictors of monthly sentiment.</w:t>
-      </w:r>
-    </w:p>
-    <w:p>
-      <w:pPr>
-        <w:shd w:val="clear" w:color="auto" w:fill="FFFFFF"/>
-        <w:spacing w:before="100" w:beforeAutospacing="1" w:after="100" w:afterAutospacing="1" w:line="240" w:lineRule="auto"/>
-        <w:rPr>
-          <w:rFonts w:eastAsia="Times New Roman" w:cs="Arial"/>
-          <w:color w:val="1F1F1F"/>
-        </w:rPr>
-      </w:pPr>
-      <w:r>
-        <w:rPr>
-          <w:rFonts w:eastAsia="Times New Roman" w:cs="Arial"/>
-          <w:color w:val="1F1F1F"/>
-        </w:rPr>
-        <w:lastRenderedPageBreak/>
-        <w:t>While the coefficients suggest some weak relationships (negative with message count and length, positive with word count), the overall model's inability to capture the variability in monthly sentiment scores means these relationships, as modeled linearly, are not significan</w:t>
-      </w:r>
-      <w:r>
-        <w:rPr>
-          <w:rFonts w:eastAsia="Times New Roman" w:cs="Arial"/>
-          <w:color w:val="1F1F1F"/>
-        </w:rPr>
-        <w:t>t drivers of monthly sentiment.</w:t>
-      </w:r>
-    </w:p>
-    <w:p>
-      <w:pPr>
-        <w:shd w:val="clear" w:color="auto" w:fill="FFFFFF"/>
-        <w:spacing w:before="100" w:beforeAutospacing="1" w:after="100" w:afterAutospacing="1" w:line="240" w:lineRule="auto"/>
-        <w:rPr>
-          <w:rFonts w:eastAsia="Times New Roman" w:cs="Arial"/>
-          <w:color w:val="1F1F1F"/>
-        </w:rPr>
-      </w:pPr>
-      <w:r>
-        <w:rPr>
-          <w:rFonts w:eastAsia="Times New Roman" w:cs="Arial"/>
-          <w:color w:val="1F1F1F"/>
-        </w:rPr>
-        <w:t>The high MSE and RMSE values further emphasize the model's lack of predictive accuracy. The significant average error suggests that using this model for predicting or understanding monthly sentiment trends based on thes</w:t>
-      </w:r>
-      <w:r>
-        <w:rPr>
-          <w:rFonts w:eastAsia="Times New Roman" w:cs="Arial"/>
-          <w:color w:val="1F1F1F"/>
-        </w:rPr>
-        <w:t>e features would be unreliable.</w:t>
+        <w:t>The relatively lower RMSE further supports that the model is producing more accurate monthly predictions overall.</w:t>
       </w:r>
     </w:p>
     <w:p>
@@ -5128,13 +5793,50 @@
           <w:color w:val="1F1F1F"/>
         </w:rPr>
       </w:pPr>
+    </w:p>
+    <w:p>
+      <w:pPr>
+        <w:shd w:val="clear" w:color="auto" w:fill="FFFFFF"/>
+        <w:spacing w:before="100" w:beforeAutospacing="1" w:after="100" w:afterAutospacing="1" w:line="240" w:lineRule="auto"/>
+        <w:rPr>
+          <w:rFonts w:eastAsia="Times New Roman" w:cs="Arial"/>
+          <w:noProof/>
+          <w:color w:val="1F1F1F"/>
+        </w:rPr>
+      </w:pPr>
+      <w:r>
+        <w:rPr>
+          <w:rFonts w:eastAsia="Times New Roman" w:cs="Arial"/>
+          <w:color w:val="1F1F1F"/>
+        </w:rPr>
+        <w:lastRenderedPageBreak/>
+        <w:t>This model indicates that sentiment-oriented features (polarity and subjectivity) are critical for understanding monthly sentiment patterns, whereas structural metrics alone are insufficient. The improved metrics show that the model can reasonably capture the variation in monthly sentiment scores, though further improvements may still be possible with additional non-linear models or other content-based features.</w:t>
+      </w:r>
+      <w:r>
+        <w:rPr>
+          <w:rFonts w:eastAsia="Times New Roman" w:cs="Arial"/>
+          <w:noProof/>
+          <w:color w:val="1F1F1F"/>
+        </w:rPr>
+        <w:t xml:space="preserve"> </w:t>
+      </w:r>
+    </w:p>
+    <w:p>
+      <w:pPr>
+        <w:shd w:val="clear" w:color="auto" w:fill="FFFFFF"/>
+        <w:spacing w:before="100" w:beforeAutospacing="1" w:after="100" w:afterAutospacing="1" w:line="240" w:lineRule="auto"/>
+        <w:rPr>
+          <w:rFonts w:eastAsia="Times New Roman" w:cs="Arial"/>
+          <w:color w:val="1F1F1F"/>
+        </w:rPr>
+      </w:pPr>
       <w:r>
         <w:rPr>
           <w:noProof/>
         </w:rPr>
         <w:drawing>
           <wp:inline distT="0" distB="0" distL="0" distR="0" wp14:anchorId="3B4C964A" wp14:editId="042E7086">
-            <wp:extent cx="5029200" cy="3259446"/>
+            <wp:extent cx="5029200" cy="3017520"/>
             <wp:effectExtent l="0" t="0" r="0" b="0"/>
             <wp:docPr id="33" name="Picture 33"/>
             <wp:cNvGraphicFramePr>
@@ -5148,7 +5850,13 @@
                     <pic:cNvPicPr/>
                   </pic:nvPicPr>
                   <pic:blipFill>
-                    <a:blip r:embed="rId21"/>
+                    <a:blip r:embed="rId22">
+                      <a:extLst>
+                        <a:ext uri="{28A0092B-C50C-407E-A947-70E740481C1C}">
+                          <a14:useLocalDpi xmlns:a14="http://schemas.microsoft.com/office/drawing/2010/main" val="0"/>
+                        </a:ext>
+                      </a:extLst>
+                    </a:blip>
                     <a:stretch>
                       <a:fillRect/>
                     </a:stretch>
@@ -5156,7 +5864,7 @@
                   <pic:spPr>
                     <a:xfrm>
                       <a:off x="0" y="0"/>
-                      <a:ext cx="5029200" cy="3259446"/>
+                      <a:ext cx="5029200" cy="3017520"/>
                     </a:xfrm>
                     <a:prstGeom prst="rect">
                       <a:avLst/>
@@ -5184,78 +5892,26 @@
           <w:rFonts w:eastAsia="Times New Roman" w:cs="Arial"/>
           <w:color w:val="1F1F1F"/>
         </w:rPr>
-        <w:t>Figure 1</w:t>
-      </w:r>
-      <w:r>
-        <w:rPr>
-          <w:rFonts w:eastAsia="Times New Roman" w:cs="Arial"/>
-          <w:color w:val="1F1F1F"/>
-        </w:rPr>
-        <w:t>6</w:t>
-      </w:r>
-      <w:r>
-        <w:rPr>
-          <w:rFonts w:eastAsia="Times New Roman" w:cs="Arial"/>
-          <w:color w:val="1F1F1F"/>
-        </w:rPr>
-        <w:t xml:space="preserve">: Plot depicting Actual </w:t>
-      </w:r>
-      <w:r>
-        <w:rPr>
-          <w:rFonts w:eastAsia="Times New Roman" w:cs="Arial"/>
-          <w:color w:val="1F1F1F"/>
-        </w:rPr>
-        <w:t xml:space="preserve">Monthly </w:t>
-      </w:r>
-      <w:r>
-        <w:rPr>
-          <w:rFonts w:eastAsia="Times New Roman" w:cs="Arial"/>
-          <w:color w:val="1F1F1F"/>
-        </w:rPr>
-        <w:t xml:space="preserve">Sentiment Score and Predicted </w:t>
-      </w:r>
-      <w:r>
-        <w:rPr>
-          <w:rFonts w:eastAsia="Times New Roman" w:cs="Arial"/>
-          <w:color w:val="1F1F1F"/>
-        </w:rPr>
-        <w:t xml:space="preserve">Monthly </w:t>
-      </w:r>
-      <w:r>
-        <w:rPr>
-          <w:rFonts w:eastAsia="Times New Roman" w:cs="Arial"/>
-          <w:color w:val="1F1F1F"/>
-        </w:rPr>
-        <w:t xml:space="preserve">Sentiment Score </w:t>
+        <w:t>F</w:t>
+      </w:r>
+      <w:r>
+        <w:rPr>
+          <w:rFonts w:eastAsia="Times New Roman" w:cs="Arial"/>
+          <w:color w:val="1F1F1F"/>
+        </w:rPr>
+        <w:t>igure 17</w:t>
+      </w:r>
+      <w:r>
+        <w:rPr>
+          <w:rFonts w:eastAsia="Times New Roman" w:cs="Arial"/>
+          <w:color w:val="1F1F1F"/>
+        </w:rPr>
+        <w:t xml:space="preserve">: Plot depicting Actual Monthly Sentiment Score and Predicted Monthly Sentiment Score </w:t>
       </w:r>
     </w:p>
     <w:p>
       <w:pPr>
         <w:shd w:val="clear" w:color="auto" w:fill="FFFFFF"/>
-        <w:spacing w:before="90" w:after="90" w:line="240" w:lineRule="auto"/>
-        <w:ind w:left="567"/>
-        <w:rPr>
-          <w:rFonts w:eastAsia="Times New Roman" w:cs="Arial"/>
-          <w:color w:val="1F1F1F"/>
-        </w:rPr>
-      </w:pPr>
-    </w:p>
-    <w:p>
-      <w:pPr>
-        <w:shd w:val="clear" w:color="auto" w:fill="FFFFFF"/>
-        <w:spacing w:before="90" w:after="90" w:line="240" w:lineRule="auto"/>
-        <w:rPr>
-          <w:rFonts w:eastAsia="Times New Roman" w:cs="Arial"/>
-          <w:color w:val="1F1F1F"/>
-        </w:rPr>
-      </w:pPr>
-      <w:r>
-        <w:t>This plot compares the actual and predicted monthly sentiment scores from the second model. The predictions align more closely to the red diagonal line compared to the first model, showing that the model better captures the general trend in sentiment. However, some points still deviate significantly, suggesting that while the second model improves fit, it still has room for better generalization.</w:t>
-      </w:r>
-    </w:p>
-    <w:p>
-      <w:pPr>
-        <w:shd w:val="clear" w:color="auto" w:fill="FFFFFF"/>
         <w:spacing w:before="100" w:beforeAutospacing="1" w:after="100" w:afterAutospacing="1" w:line="240" w:lineRule="auto"/>
         <w:rPr>
           <w:rFonts w:eastAsia="Times New Roman" w:cs="Arial"/>
@@ -5263,13 +5919,22 @@
         </w:rPr>
       </w:pPr>
       <w:r>
+        <w:t>The points generally follow the red diagonal line, indicating that predicted scores increase as actual scores increase. However, there is noticeable scatter around the line, especially at higher sentiment values, showing that while the model captures the overall trend, it still produces errors for some employees/months. This spread suggests moderate predictive</w:t>
+      </w:r>
+      <w:r>
+        <w:t xml:space="preserve"> </w:t>
+      </w:r>
+      <w:r>
+        <w:lastRenderedPageBreak/>
+        <w:t xml:space="preserve">accuracy but room for improvement. </w:t>
+      </w:r>
+      <w:r>
         <w:rPr>
           <w:noProof/>
         </w:rPr>
-        <w:lastRenderedPageBreak/>
         <w:drawing>
           <wp:inline distT="0" distB="0" distL="0" distR="0" wp14:anchorId="741B80BE" wp14:editId="5E26F2EE">
-            <wp:extent cx="5029200" cy="3259446"/>
+            <wp:extent cx="5029200" cy="3017520"/>
             <wp:effectExtent l="0" t="0" r="0" b="0"/>
             <wp:docPr id="34" name="Picture 34"/>
             <wp:cNvGraphicFramePr>
@@ -5283,7 +5948,13 @@
                     <pic:cNvPicPr/>
                   </pic:nvPicPr>
                   <pic:blipFill>
-                    <a:blip r:embed="rId22"/>
+                    <a:blip r:embed="rId23">
+                      <a:extLst>
+                        <a:ext uri="{28A0092B-C50C-407E-A947-70E740481C1C}">
+                          <a14:useLocalDpi xmlns:a14="http://schemas.microsoft.com/office/drawing/2010/main" val="0"/>
+                        </a:ext>
+                      </a:extLst>
+                    </a:blip>
                     <a:stretch>
                       <a:fillRect/>
                     </a:stretch>
@@ -5291,7 +5962,7 @@
                   <pic:spPr>
                     <a:xfrm>
                       <a:off x="0" y="0"/>
-                      <a:ext cx="5029200" cy="3259446"/>
+                      <a:ext cx="5029200" cy="3017520"/>
                     </a:xfrm>
                     <a:prstGeom prst="rect">
                       <a:avLst/>
@@ -5319,35 +5990,14 @@
           <w:rFonts w:eastAsia="Times New Roman" w:cs="Arial"/>
           <w:color w:val="1F1F1F"/>
         </w:rPr>
-        <w:t>Figure 1</w:t>
-      </w:r>
-      <w:r>
-        <w:rPr>
-          <w:rFonts w:eastAsia="Times New Roman" w:cs="Arial"/>
-          <w:color w:val="1F1F1F"/>
-        </w:rPr>
-        <w:t>7</w:t>
-      </w:r>
-      <w:r>
-        <w:rPr>
-          <w:rFonts w:eastAsia="Times New Roman" w:cs="Arial"/>
-          <w:color w:val="1F1F1F"/>
-        </w:rPr>
-        <w:t xml:space="preserve">: </w:t>
-      </w:r>
-      <w:r>
-        <w:rPr>
-          <w:rFonts w:eastAsia="Times New Roman" w:cs="Arial"/>
-          <w:color w:val="1F1F1F"/>
-        </w:rPr>
-        <w:t>Residual Plot for monthly sentiment model</w:t>
-      </w:r>
-      <w:r>
-        <w:rPr>
-          <w:rFonts w:eastAsia="Times New Roman" w:cs="Arial"/>
-          <w:color w:val="1F1F1F"/>
-        </w:rPr>
-        <w:t xml:space="preserve"> </w:t>
+        <w:t>Figure 18</w:t>
+      </w:r>
+      <w:r>
+        <w:rPr>
+          <w:rFonts w:eastAsia="Times New Roman" w:cs="Arial"/>
+          <w:color w:val="1F1F1F"/>
+        </w:rPr>
+        <w:t xml:space="preserve">: Residual Plot for monthly sentiment model </w:t>
       </w:r>
     </w:p>
     <w:p>
@@ -5360,35 +6010,29 @@
         </w:rPr>
       </w:pPr>
       <w:r>
-        <w:t xml:space="preserve">The residual plot shows a more random scatter of residuals around the zero line, with less pronounced structure compared to the first model. This suggests the second </w:t>
-      </w:r>
-      <w:r>
-        <w:rPr>
-          <w:rStyle w:val="whitespace-normal"/>
-        </w:rPr>
-        <w:t>Linear Regression</w:t>
-      </w:r>
-      <w:r>
-        <w:t xml:space="preserve"> model reduces systematic error patterns and better satisfies the assumption of homoscedasticity, though a few outliers remain.</w:t>
-      </w:r>
-    </w:p>
-    <w:p>
-      <w:pPr>
-        <w:shd w:val="clear" w:color="auto" w:fill="FFFFFF"/>
-        <w:spacing w:before="100" w:beforeAutospacing="1" w:after="100" w:afterAutospacing="1" w:line="240" w:lineRule="auto"/>
-        <w:ind w:firstLine="284"/>
-        <w:rPr>
-          <w:rFonts w:eastAsia="Times New Roman" w:cs="Arial"/>
-          <w:color w:val="1F1F1F"/>
-        </w:rPr>
-      </w:pPr>
+        <w:t xml:space="preserve">Residuals are scattered fairly evenly around the zero line across the range of predicted sentiment scores, with no clear funnel shape or curved pattern. This indicates that the model’s variance is relatively consistent (no heteroscedasticity) and that there is no major </w:t>
+      </w:r>
+      <w:proofErr w:type="spellStart"/>
+      <w:r>
+        <w:t>unmodeled</w:t>
+      </w:r>
+      <w:proofErr w:type="spellEnd"/>
+      <w:r>
+        <w:t xml:space="preserve"> non-linear relationship. A few larger residuals appear at higher predicted values, indicating slightly less accuracy in those cases.</w:t>
+      </w:r>
+      <w:r>
+        <w:rPr>
+          <w:noProof/>
+        </w:rPr>
+        <w:t xml:space="preserve"> </w:t>
+      </w:r>
       <w:r>
         <w:rPr>
           <w:noProof/>
         </w:rPr>
         <w:drawing>
           <wp:inline distT="0" distB="0" distL="0" distR="0" wp14:anchorId="0FE6968E" wp14:editId="1C2A7ED5">
-            <wp:extent cx="5029200" cy="3271073"/>
+            <wp:extent cx="5029200" cy="3017520"/>
             <wp:effectExtent l="0" t="0" r="0" b="0"/>
             <wp:docPr id="35" name="Picture 35"/>
             <wp:cNvGraphicFramePr>
@@ -5402,7 +6046,13 @@
                     <pic:cNvPicPr/>
                   </pic:nvPicPr>
                   <pic:blipFill>
-                    <a:blip r:embed="rId23"/>
+                    <a:blip r:embed="rId24">
+                      <a:extLst>
+                        <a:ext uri="{28A0092B-C50C-407E-A947-70E740481C1C}">
+                          <a14:useLocalDpi xmlns:a14="http://schemas.microsoft.com/office/drawing/2010/main" val="0"/>
+                        </a:ext>
+                      </a:extLst>
+                    </a:blip>
                     <a:stretch>
                       <a:fillRect/>
                     </a:stretch>
@@ -5410,7 +6060,7 @@
                   <pic:spPr>
                     <a:xfrm>
                       <a:off x="0" y="0"/>
-                      <a:ext cx="5029200" cy="3271073"/>
+                      <a:ext cx="5029200" cy="3017520"/>
                     </a:xfrm>
                     <a:prstGeom prst="rect">
                       <a:avLst/>
@@ -5438,37 +6088,24 @@
           <w:rFonts w:eastAsia="Times New Roman" w:cs="Arial"/>
           <w:color w:val="1F1F1F"/>
         </w:rPr>
-        <w:t>Figure 18: Distribution of Residuals of Monthly Sentiment Model</w:t>
+        <w:t>Figure 19</w:t>
+      </w:r>
+      <w:r>
+        <w:rPr>
+          <w:rFonts w:eastAsia="Times New Roman" w:cs="Arial"/>
+          <w:color w:val="1F1F1F"/>
+        </w:rPr>
+        <w:t>: Distribution of Residuals of Monthly Sentiment Model</w:t>
       </w:r>
     </w:p>
     <w:p>
       <w:pPr>
         <w:shd w:val="clear" w:color="auto" w:fill="FFFFFF"/>
         <w:spacing w:before="100" w:beforeAutospacing="1" w:after="100" w:afterAutospacing="1" w:line="240" w:lineRule="auto"/>
-        <w:rPr>
-          <w:rFonts w:eastAsia="Times New Roman" w:cs="Arial"/>
-          <w:color w:val="1F1F1F"/>
-        </w:rPr>
       </w:pPr>
       <w:r>
         <w:lastRenderedPageBreak/>
-        <w:t xml:space="preserve">The residuals are more symmetrically distributed and closer to a normal shape than in the first model. This indicates that the second </w:t>
-      </w:r>
-      <w:r>
-        <w:rPr>
-          <w:rStyle w:val="whitespace-normal"/>
-        </w:rPr>
-        <w:t>Linear Regression</w:t>
-      </w:r>
-      <w:r>
-        <w:t xml:space="preserve"> model has improved in capturing the underlying data structure, reducing bias and providing more reliable predictions overall.</w:t>
-      </w:r>
-      <w:r>
-        <w:rPr>
-          <w:rFonts w:eastAsia="Times New Roman" w:cs="Arial"/>
-          <w:color w:val="1F1F1F"/>
-        </w:rPr>
-        <w:t xml:space="preserve"> </w:t>
+        <w:t xml:space="preserve">The residuals are approximately centered around zero and resemble a roughly normal distribution, which supports the linear regression assumption of normally distributed errors. Most residuals cluster near zero, but a few outliers on both ends suggest occasional over- or under-predictions by the model. </w:t>
       </w:r>
     </w:p>
     <w:p>
@@ -5485,12 +6122,43 @@
           <w:rFonts w:eastAsia="Times New Roman" w:cs="Arial"/>
           <w:color w:val="1F1F1F"/>
         </w:rPr>
-        <w:t>The findings suggest that other factors not included in this model, or more complex, non-linear relationships between these features and sentiment, are likely more influential in determining monthly sentiment. The discrete nature of the individual sentiment scores (+1, -1) which are then summed for the monthly score might also contribute to the poor performance of a linear regression model, which assumes a continuous target variable. More sophisticated modeling techniques or the inclusion of different types of features (e.g., content-based features beyond simple length and word count) would be necessary to build a more effective predictive model for monthly sentiment.</w:t>
+        <w:t>These results suggest that content-based features like polarity and subjectivity are much more informative predictors of monthly sentiment than purely structural metrics (message length, word count, message count).</w:t>
+      </w:r>
+      <w:r>
+        <w:rPr>
+          <w:rFonts w:eastAsia="Times New Roman" w:cs="Arial"/>
+          <w:b/>
+          <w:bCs/>
+          <w:color w:val="1F1F1F"/>
+        </w:rPr>
+        <w:t xml:space="preserve"> </w:t>
+      </w:r>
+      <w:r>
+        <w:rPr>
+          <w:rFonts w:eastAsia="Times New Roman" w:cs="Arial"/>
+          <w:color w:val="1F1F1F"/>
+        </w:rPr>
+        <w:t>Overall, the linear regression model is reasonably effective at predicting monthly sentiment scores using this combination of features and represents a substantial improvement over the earlier version.</w:t>
+      </w:r>
+      <w:r>
+        <w:rPr>
+          <w:rFonts w:eastAsia="Times New Roman" w:cs="Arial"/>
+          <w:color w:val="1F1F1F"/>
+        </w:rPr>
+        <w:t xml:space="preserve"> </w:t>
       </w:r>
     </w:p>
     <w:p>
       <w:pPr>
         <w:pStyle w:val="Heading1"/>
+        <w:rPr>
+          <w:rFonts w:asciiTheme="minorHAnsi" w:eastAsia="Times New Roman" w:hAnsiTheme="minorHAnsi" w:cs="Arial"/>
+          <w:b w:val="0"/>
+          <w:bCs w:val="0"/>
+          <w:color w:val="1F1F1F"/>
+          <w:sz w:val="22"/>
+          <w:szCs w:val="22"/>
+        </w:rPr>
       </w:pPr>
       <w:r>
         <w:t>Overview and Evaluation of the Predictive Model</w:t>
@@ -5549,9 +6217,9 @@
         </w:rPr>
         <w:drawing>
           <wp:inline distT="0" distB="0" distL="0" distR="0">
-            <wp:extent cx="5486400" cy="3388340"/>
-            <wp:effectExtent l="0" t="0" r="0" b="3175"/>
-            <wp:docPr id="36" name="Picture 36" descr="C:\Users\DEll\Downloads\model_comparison.png"/>
+            <wp:extent cx="5486400" cy="3291840"/>
+            <wp:effectExtent l="0" t="0" r="0" b="3810"/>
+            <wp:docPr id="36" name="Picture 36"/>
             <wp:cNvGraphicFramePr>
               <a:graphicFrameLocks xmlns:a="http://schemas.openxmlformats.org/drawingml/2006/main" noChangeAspect="1"/>
             </wp:cNvGraphicFramePr>
@@ -5565,14 +6233,13 @@
                     </pic:cNvPicPr>
                   </pic:nvPicPr>
                   <pic:blipFill>
-                    <a:blip r:embed="rId24">
+                    <a:blip r:embed="rId25">
                       <a:extLst>
                         <a:ext uri="{28A0092B-C50C-407E-A947-70E740481C1C}">
                           <a14:useLocalDpi xmlns:a14="http://schemas.microsoft.com/office/drawing/2010/main" val="0"/>
                         </a:ext>
                       </a:extLst>
                     </a:blip>
-                    <a:srcRect/>
                     <a:stretch>
                       <a:fillRect/>
                     </a:stretch>
@@ -5580,7 +6247,7 @@
                   <pic:spPr bwMode="auto">
                     <a:xfrm>
                       <a:off x="0" y="0"/>
-                      <a:ext cx="5486400" cy="3388340"/>
+                      <a:ext cx="5486400" cy="3291840"/>
                     </a:xfrm>
                     <a:prstGeom prst="rect">
                       <a:avLst/>
@@ -5605,7 +6272,10 @@
         <w:t>Figure</w:t>
       </w:r>
       <w:r>
-        <w:t xml:space="preserve"> 19: Comparison of metrics of two linear regression models</w:t>
+        <w:t xml:space="preserve"> 20</w:t>
+      </w:r>
+      <w:r>
+        <w:t>: Comparison of metrics of two linear regression models</w:t>
       </w:r>
     </w:p>
     <w:p/>
@@ -8059,6 +8729,155 @@
     </w:lvl>
   </w:abstractNum>
   <w:abstractNum w:abstractNumId="26" w15:restartNumberingAfterBreak="0">
+    <w:nsid w:val="5A5239CE"/>
+    <w:multiLevelType w:val="multilevel"/>
+    <w:tmpl w:val="8D42BF48"/>
+    <w:lvl w:ilvl="0">
+      <w:start w:val="1"/>
+      <w:numFmt w:val="bullet"/>
+      <w:lvlText w:val=""/>
+      <w:lvlJc w:val="left"/>
+      <w:pPr>
+        <w:tabs>
+          <w:tab w:val="num" w:pos="720"/>
+        </w:tabs>
+        <w:ind w:left="720" w:hanging="360"/>
+      </w:pPr>
+      <w:rPr>
+        <w:rFonts w:ascii="Symbol" w:hAnsi="Symbol" w:hint="default"/>
+        <w:sz w:val="20"/>
+      </w:rPr>
+    </w:lvl>
+    <w:lvl w:ilvl="1" w:tentative="1">
+      <w:start w:val="1"/>
+      <w:numFmt w:val="bullet"/>
+      <w:lvlText w:val="o"/>
+      <w:lvlJc w:val="left"/>
+      <w:pPr>
+        <w:tabs>
+          <w:tab w:val="num" w:pos="1440"/>
+        </w:tabs>
+        <w:ind w:left="1440" w:hanging="360"/>
+      </w:pPr>
+      <w:rPr>
+        <w:rFonts w:ascii="Courier New" w:hAnsi="Courier New" w:hint="default"/>
+        <w:sz w:val="20"/>
+      </w:rPr>
+    </w:lvl>
+    <w:lvl w:ilvl="2" w:tentative="1">
+      <w:start w:val="1"/>
+      <w:numFmt w:val="bullet"/>
+      <w:lvlText w:val=""/>
+      <w:lvlJc w:val="left"/>
+      <w:pPr>
+        <w:tabs>
+          <w:tab w:val="num" w:pos="2160"/>
+        </w:tabs>
+        <w:ind w:left="2160" w:hanging="360"/>
+      </w:pPr>
+      <w:rPr>
+        <w:rFonts w:ascii="Wingdings" w:hAnsi="Wingdings" w:hint="default"/>
+        <w:sz w:val="20"/>
+      </w:rPr>
+    </w:lvl>
+    <w:lvl w:ilvl="3" w:tentative="1">
+      <w:start w:val="1"/>
+      <w:numFmt w:val="bullet"/>
+      <w:lvlText w:val=""/>
+      <w:lvlJc w:val="left"/>
+      <w:pPr>
+        <w:tabs>
+          <w:tab w:val="num" w:pos="2880"/>
+        </w:tabs>
+        <w:ind w:left="2880" w:hanging="360"/>
+      </w:pPr>
+      <w:rPr>
+        <w:rFonts w:ascii="Wingdings" w:hAnsi="Wingdings" w:hint="default"/>
+        <w:sz w:val="20"/>
+      </w:rPr>
+    </w:lvl>
+    <w:lvl w:ilvl="4" w:tentative="1">
+      <w:start w:val="1"/>
+      <w:numFmt w:val="bullet"/>
+      <w:lvlText w:val=""/>
+      <w:lvlJc w:val="left"/>
+      <w:pPr>
+        <w:tabs>
+          <w:tab w:val="num" w:pos="3600"/>
+        </w:tabs>
+        <w:ind w:left="3600" w:hanging="360"/>
+      </w:pPr>
+      <w:rPr>
+        <w:rFonts w:ascii="Wingdings" w:hAnsi="Wingdings" w:hint="default"/>
+        <w:sz w:val="20"/>
+      </w:rPr>
+    </w:lvl>
+    <w:lvl w:ilvl="5" w:tentative="1">
+      <w:start w:val="1"/>
+      <w:numFmt w:val="bullet"/>
+      <w:lvlText w:val=""/>
+      <w:lvlJc w:val="left"/>
+      <w:pPr>
+        <w:tabs>
+          <w:tab w:val="num" w:pos="4320"/>
+        </w:tabs>
+        <w:ind w:left="4320" w:hanging="360"/>
+      </w:pPr>
+      <w:rPr>
+        <w:rFonts w:ascii="Wingdings" w:hAnsi="Wingdings" w:hint="default"/>
+        <w:sz w:val="20"/>
+      </w:rPr>
+    </w:lvl>
+    <w:lvl w:ilvl="6" w:tentative="1">
+      <w:start w:val="1"/>
+      <w:numFmt w:val="bullet"/>
+      <w:lvlText w:val=""/>
+      <w:lvlJc w:val="left"/>
+      <w:pPr>
+        <w:tabs>
+          <w:tab w:val="num" w:pos="5040"/>
+        </w:tabs>
+        <w:ind w:left="5040" w:hanging="360"/>
+      </w:pPr>
+      <w:rPr>
+        <w:rFonts w:ascii="Wingdings" w:hAnsi="Wingdings" w:hint="default"/>
+        <w:sz w:val="20"/>
+      </w:rPr>
+    </w:lvl>
+    <w:lvl w:ilvl="7" w:tentative="1">
+      <w:start w:val="1"/>
+      <w:numFmt w:val="bullet"/>
+      <w:lvlText w:val=""/>
+      <w:lvlJc w:val="left"/>
+      <w:pPr>
+        <w:tabs>
+          <w:tab w:val="num" w:pos="5760"/>
+        </w:tabs>
+        <w:ind w:left="5760" w:hanging="360"/>
+      </w:pPr>
+      <w:rPr>
+        <w:rFonts w:ascii="Wingdings" w:hAnsi="Wingdings" w:hint="default"/>
+        <w:sz w:val="20"/>
+      </w:rPr>
+    </w:lvl>
+    <w:lvl w:ilvl="8" w:tentative="1">
+      <w:start w:val="1"/>
+      <w:numFmt w:val="bullet"/>
+      <w:lvlText w:val=""/>
+      <w:lvlJc w:val="left"/>
+      <w:pPr>
+        <w:tabs>
+          <w:tab w:val="num" w:pos="6480"/>
+        </w:tabs>
+        <w:ind w:left="6480" w:hanging="360"/>
+      </w:pPr>
+      <w:rPr>
+        <w:rFonts w:ascii="Wingdings" w:hAnsi="Wingdings" w:hint="default"/>
+        <w:sz w:val="20"/>
+      </w:rPr>
+    </w:lvl>
+  </w:abstractNum>
+  <w:abstractNum w:abstractNumId="27" w15:restartNumberingAfterBreak="0">
     <w:nsid w:val="5DFE23A1"/>
     <w:multiLevelType w:val="multilevel"/>
     <w:tmpl w:val="B40A5068"/>
@@ -8207,7 +9026,7 @@
       </w:rPr>
     </w:lvl>
   </w:abstractNum>
-  <w:abstractNum w:abstractNumId="27" w15:restartNumberingAfterBreak="0">
+  <w:abstractNum w:abstractNumId="28" w15:restartNumberingAfterBreak="0">
     <w:nsid w:val="5F7F6279"/>
     <w:multiLevelType w:val="multilevel"/>
     <w:tmpl w:val="9F70F4EE"/>
@@ -8323,7 +9142,7 @@
       </w:pPr>
     </w:lvl>
   </w:abstractNum>
-  <w:abstractNum w:abstractNumId="28" w15:restartNumberingAfterBreak="0">
+  <w:abstractNum w:abstractNumId="29" w15:restartNumberingAfterBreak="0">
     <w:nsid w:val="6CEA121C"/>
     <w:multiLevelType w:val="multilevel"/>
     <w:tmpl w:val="D8F82A0C"/>
@@ -8472,7 +9291,7 @@
       </w:rPr>
     </w:lvl>
   </w:abstractNum>
-  <w:abstractNum w:abstractNumId="29" w15:restartNumberingAfterBreak="0">
+  <w:abstractNum w:abstractNumId="30" w15:restartNumberingAfterBreak="0">
     <w:nsid w:val="6FA135DB"/>
     <w:multiLevelType w:val="hybridMultilevel"/>
     <w:tmpl w:val="C44ADF7C"/>
@@ -8585,7 +9404,7 @@
       </w:rPr>
     </w:lvl>
   </w:abstractNum>
-  <w:abstractNum w:abstractNumId="30" w15:restartNumberingAfterBreak="0">
+  <w:abstractNum w:abstractNumId="31" w15:restartNumberingAfterBreak="0">
     <w:nsid w:val="704143C4"/>
     <w:multiLevelType w:val="multilevel"/>
     <w:tmpl w:val="DD24561A"/>
@@ -8734,7 +9553,7 @@
       </w:rPr>
     </w:lvl>
   </w:abstractNum>
-  <w:abstractNum w:abstractNumId="31" w15:restartNumberingAfterBreak="0">
+  <w:abstractNum w:abstractNumId="32" w15:restartNumberingAfterBreak="0">
     <w:nsid w:val="72CD0515"/>
     <w:multiLevelType w:val="multilevel"/>
     <w:tmpl w:val="62748394"/>
@@ -8847,7 +9666,7 @@
       </w:pPr>
     </w:lvl>
   </w:abstractNum>
-  <w:abstractNum w:abstractNumId="32" w15:restartNumberingAfterBreak="0">
+  <w:abstractNum w:abstractNumId="33" w15:restartNumberingAfterBreak="0">
     <w:nsid w:val="73C92E9A"/>
     <w:multiLevelType w:val="hybridMultilevel"/>
     <w:tmpl w:val="2346B96E"/>
@@ -8960,7 +9779,7 @@
       </w:rPr>
     </w:lvl>
   </w:abstractNum>
-  <w:abstractNum w:abstractNumId="33" w15:restartNumberingAfterBreak="0">
+  <w:abstractNum w:abstractNumId="34" w15:restartNumberingAfterBreak="0">
     <w:nsid w:val="75300542"/>
     <w:multiLevelType w:val="multilevel"/>
     <w:tmpl w:val="BFB61F54"/>
@@ -9109,7 +9928,7 @@
       </w:rPr>
     </w:lvl>
   </w:abstractNum>
-  <w:abstractNum w:abstractNumId="34" w15:restartNumberingAfterBreak="0">
+  <w:abstractNum w:abstractNumId="35" w15:restartNumberingAfterBreak="0">
     <w:nsid w:val="78EE231A"/>
     <w:multiLevelType w:val="multilevel"/>
     <w:tmpl w:val="9F70F4EE"/>
@@ -9225,7 +10044,7 @@
       </w:pPr>
     </w:lvl>
   </w:abstractNum>
-  <w:abstractNum w:abstractNumId="35" w15:restartNumberingAfterBreak="0">
+  <w:abstractNum w:abstractNumId="36" w15:restartNumberingAfterBreak="0">
     <w:nsid w:val="7A1A7CEE"/>
     <w:multiLevelType w:val="multilevel"/>
     <w:tmpl w:val="1FFEC7E0"/>
@@ -9374,7 +10193,7 @@
       </w:rPr>
     </w:lvl>
   </w:abstractNum>
-  <w:abstractNum w:abstractNumId="36" w15:restartNumberingAfterBreak="0">
+  <w:abstractNum w:abstractNumId="37" w15:restartNumberingAfterBreak="0">
     <w:nsid w:val="7BF37409"/>
     <w:multiLevelType w:val="multilevel"/>
     <w:tmpl w:val="77BA7784"/>
@@ -9523,7 +10342,7 @@
       </w:rPr>
     </w:lvl>
   </w:abstractNum>
-  <w:abstractNum w:abstractNumId="37" w15:restartNumberingAfterBreak="0">
+  <w:abstractNum w:abstractNumId="38" w15:restartNumberingAfterBreak="0">
     <w:nsid w:val="7F0D7BAD"/>
     <w:multiLevelType w:val="multilevel"/>
     <w:tmpl w:val="C4BE3558"/>
@@ -9703,25 +10522,25 @@
     <w:abstractNumId w:val="22"/>
   </w:num>
   <w:num w:numId="11">
-    <w:abstractNumId w:val="36"/>
+    <w:abstractNumId w:val="37"/>
   </w:num>
   <w:num w:numId="12">
-    <w:abstractNumId w:val="35"/>
+    <w:abstractNumId w:val="36"/>
   </w:num>
   <w:num w:numId="13">
     <w:abstractNumId w:val="13"/>
   </w:num>
   <w:num w:numId="14">
-    <w:abstractNumId w:val="32"/>
+    <w:abstractNumId w:val="33"/>
   </w:num>
   <w:num w:numId="15">
     <w:abstractNumId w:val="15"/>
   </w:num>
   <w:num w:numId="16">
-    <w:abstractNumId w:val="31"/>
+    <w:abstractNumId w:val="32"/>
   </w:num>
   <w:num w:numId="17">
-    <w:abstractNumId w:val="34"/>
+    <w:abstractNumId w:val="35"/>
   </w:num>
   <w:num w:numId="18">
     <w:abstractNumId w:val="21"/>
@@ -9733,16 +10552,16 @@
     <w:abstractNumId w:val="14"/>
   </w:num>
   <w:num w:numId="21">
-    <w:abstractNumId w:val="30"/>
+    <w:abstractNumId w:val="31"/>
   </w:num>
   <w:num w:numId="22">
-    <w:abstractNumId w:val="27"/>
+    <w:abstractNumId w:val="28"/>
   </w:num>
   <w:num w:numId="23">
     <w:abstractNumId w:val="20"/>
   </w:num>
   <w:num w:numId="24">
-    <w:abstractNumId w:val="33"/>
+    <w:abstractNumId w:val="34"/>
   </w:num>
   <w:num w:numId="25">
     <w:abstractNumId w:val="18"/>
@@ -9754,10 +10573,10 @@
     <w:abstractNumId w:val="17"/>
   </w:num>
   <w:num w:numId="28">
-    <w:abstractNumId w:val="37"/>
+    <w:abstractNumId w:val="38"/>
   </w:num>
   <w:num w:numId="29">
-    <w:abstractNumId w:val="28"/>
+    <w:abstractNumId w:val="29"/>
   </w:num>
   <w:num w:numId="30">
     <w:abstractNumId w:val="9"/>
@@ -9772,7 +10591,7 @@
     <w:abstractNumId w:val="11"/>
   </w:num>
   <w:num w:numId="34">
-    <w:abstractNumId w:val="26"/>
+    <w:abstractNumId w:val="27"/>
   </w:num>
   <w:num w:numId="35">
     <w:abstractNumId w:val="24"/>
@@ -9784,7 +10603,10 @@
     <w:abstractNumId w:val="25"/>
   </w:num>
   <w:num w:numId="38">
-    <w:abstractNumId w:val="29"/>
+    <w:abstractNumId w:val="30"/>
+  </w:num>
+  <w:num w:numId="39">
+    <w:abstractNumId w:val="26"/>
   </w:num>
 </w:numbering>
 </file>
@@ -21525,7 +22347,7 @@
 </file>
 
 <file path=customXml/itemProps1.xml><?xml version="1.0" encoding="utf-8"?>
-<ds:datastoreItem xmlns:ds="http://schemas.openxmlformats.org/officeDocument/2006/customXml" ds:itemID="{3872A843-26DF-41B3-B787-01687201C069}">
+<ds:datastoreItem xmlns:ds="http://schemas.openxmlformats.org/officeDocument/2006/customXml" ds:itemID="{BEA85FB4-4FF9-4464-9D4F-D28883BFA84C}">
   <ds:schemaRefs>
     <ds:schemaRef ds:uri="http://schemas.openxmlformats.org/officeDocument/2006/bibliography"/>
   </ds:schemaRefs>

</xml_diff>